<commit_message>
bổ sung part II
</commit_message>
<xml_diff>
--- a/lap trinh game android.docx
+++ b/lap trinh game android.docx
@@ -45,13 +45,7 @@
         <w:rPr>
           <w:rStyle w:val="Strong"/>
         </w:rPr>
-        <w:t>Cocos2d-x</w:t>
-      </w:r>
-      <w:r>
-        <w:rPr>
-          <w:rStyle w:val="Strong"/>
-        </w:rPr>
-        <w:t xml:space="preserve"> </w:t>
+        <w:t xml:space="preserve">Cocos2d-x </w:t>
       </w:r>
       <w:r>
         <w:rPr>
@@ -347,10 +341,7 @@
         <w:t xml:space="preserve">Bạn cần thiết lập đường dẫn tới thư mực cài Android SDK. Có thể tìm thấy đường dẫn đến Android SDK bằng cách trong Android Studio, vào </w:t>
       </w:r>
       <w:r>
-        <w:t>Tools -&gt; Android -&gt; SDK Manage</w:t>
-      </w:r>
-      <w:r>
-        <w:t>.</w:t>
+        <w:t>Tools -&gt; Android -&gt; SDK Manage.</w:t>
       </w:r>
     </w:p>
     <w:p>
@@ -371,7 +362,15 @@
     <w:p>
       <w:r>
         <w:lastRenderedPageBreak/>
-        <w:t>Sau khi gdx-setup đã chạy xong, import tệp guild.gradle vào Android Studio bằng cách vào File -&gt; Import và tìm đến file build.gradle trong thư mục của dự án mà gdx-setup tự generate</w:t>
+        <w:t>Sau khi gdx-setup đã chạy xong, import tệ</w:t>
+      </w:r>
+      <w:r>
+        <w:t>p b</w:t>
+      </w:r>
+      <w:bookmarkStart w:id="0" w:name="_GoBack"/>
+      <w:bookmarkEnd w:id="0"/>
+      <w:r>
+        <w:t>uild.gradle vào Android Studio bằng cách vào File -&gt; Import và tìm đến file build.gradle trong thư mục của dự án mà gdx-setup tự generate</w:t>
       </w:r>
     </w:p>
     <w:p>
@@ -525,11 +524,13 @@
       <w:pPr>
         <w:rPr>
           <w:rStyle w:val="Strong"/>
+          <w:b w:val="0"/>
         </w:rPr>
       </w:pPr>
       <w:r>
         <w:rPr>
           <w:rStyle w:val="Strong"/>
+          <w:b w:val="0"/>
         </w:rPr>
         <w:t>Sau khi chạy thử, ta sẽ thấy màn hình chuyển sang màu đỏ và một ảnh ví dụ tên gadlogic.jpg hiển thị ở góc dưới cùng bên trái màn hình thiết bi.</w:t>
       </w:r>
@@ -538,11 +539,13 @@
       <w:pPr>
         <w:rPr>
           <w:rStyle w:val="Strong"/>
+          <w:b w:val="0"/>
         </w:rPr>
       </w:pPr>
       <w:r>
         <w:rPr>
           <w:rStyle w:val="Strong"/>
+          <w:b w:val="0"/>
         </w:rPr>
         <w:t>Kết luận:</w:t>
       </w:r>
@@ -551,11 +554,13 @@
       <w:pPr>
         <w:rPr>
           <w:rStyle w:val="Strong"/>
+          <w:b w:val="0"/>
         </w:rPr>
       </w:pPr>
       <w:r>
         <w:rPr>
           <w:rStyle w:val="Strong"/>
+          <w:b w:val="0"/>
         </w:rPr>
         <w:t>GDX Lib là một thư viện java linh hoạt cho phép tạo ra các game độc lập thiết bị. để sử dụng trong môi trường Android, ta để gdx-setup tự generate dự án.</w:t>
       </w:r>
@@ -564,18 +569,3861 @@
       <w:pPr>
         <w:rPr>
           <w:rStyle w:val="Strong"/>
+          <w:b w:val="0"/>
         </w:rPr>
       </w:pPr>
       <w:r>
         <w:rPr>
           <w:rStyle w:val="Strong"/>
+          <w:b w:val="0"/>
         </w:rPr>
         <w:t>Bài tiếp theo ta sẽ nghiên cứu cách di chuyển đối tượng xung quanh màn hình và bắt đầu hành trình tạo một game đầu tiên</w:t>
       </w:r>
-      <w:bookmarkStart w:id="0" w:name="_GoBack"/>
-      <w:bookmarkEnd w:id="0"/>
     </w:p>
     <w:p/>
+    <w:p>
+      <w:pPr>
+        <w:pStyle w:val="Heading1"/>
+      </w:pPr>
+      <w:r>
+        <w:t xml:space="preserve">Phần II: Lập trình game trong Android sử dụng </w:t>
+      </w:r>
+      <w:r>
+        <w:t>GDX lib</w:t>
+      </w:r>
+    </w:p>
+    <w:p>
+      <w:pPr>
+        <w:pStyle w:val="NormalWeb"/>
+      </w:pPr>
+      <w:r>
+        <w:rPr>
+          <w:rStyle w:val="Strong"/>
+        </w:rPr>
+        <w:t>Giới thiệu:</w:t>
+      </w:r>
+    </w:p>
+    <w:p>
+      <w:pPr>
+        <w:pStyle w:val="NormalWeb"/>
+      </w:pPr>
+      <w:r>
+        <w:lastRenderedPageBreak/>
+        <w:t>Trong Phần I, chúng ta đã biết cách thiết lập thư viện GDX để bắt đầu lập trình game. Trong phần này, chúng ta sẽ tìm hiểu về cấu trúc, cách tạo một hiệu ứng đơn giản, phản hồi lại một thao tác chạm và phát âm thanh trong game. Khi hoàn thành bài này, chúng ta sẽ xây dựng được một game phát ra một tiếng nổ khi chạm ngón tay vào màn hình thiết bị.</w:t>
+      </w:r>
+    </w:p>
+    <w:p>
+      <w:pPr>
+        <w:pStyle w:val="NormalWeb"/>
+      </w:pPr>
+      <w:r>
+        <w:rPr>
+          <w:rStyle w:val="Strong"/>
+        </w:rPr>
+        <w:t>Cấu trúc game</w:t>
+      </w:r>
+    </w:p>
+    <w:p>
+      <w:r>
+        <w:t>Khi tạo một template game sử dụng thư viện gdx trong phần 1, Android gdx đã tạo một class cho phép chúng ta viết code để thực hiện các chức năng của ứng dụng. Lớp này extend</w:t>
+      </w:r>
+      <w:r>
+        <w:t xml:space="preserve"> từ</w:t>
+      </w:r>
+      <w:r>
+        <w:t xml:space="preserve"> lớp cơ sở ApplicationAdapter, </w:t>
+      </w:r>
+      <w:r>
+        <w:t xml:space="preserve">và ta có thể override các hàm create và render để tạo một bitmap và thể hiện nó lên màn hình. Hầu hết code này đã được tự tạo ra cho bạn. Method create của ApplicationAdapter là chỗ để ta viết code vẽ thành phần media của game. Method render được gọi mỗi 0.025 giây bởi vòng lặp. Trong method render chúng ta có thể di chuyển các ảnh, cập nhật hoạt cảnh và các chức năng hiển thị màn hình khác. Lớp Texture cho phép load một file ảnh từ thư mục assets và thể hiện lên màn hình. Chúng ta tạo texture để sử dụng bên trong method create, và vẽ hình rong method render. Nói chung, nên đặt tất cả image sẽ thể hiện trong một khu vực gọi là một SpriteBatch. SpriteBatch </w:t>
+      </w:r>
+      <w:r>
+        <w:t>gộp tất cả các image để thể hiện và vẽ chúng một lần. Cách này rất hiệu quả để render các image trong game hơn là render độc lập</w:t>
+      </w:r>
+    </w:p>
+    <w:p>
+      <w:pPr>
+        <w:pStyle w:val="HTMLPreformatted"/>
+        <w:shd w:val="clear" w:color="auto" w:fill="FFFFFF"/>
+        <w:rPr>
+          <w:color w:val="000000"/>
+          <w:sz w:val="27"/>
+          <w:szCs w:val="27"/>
+        </w:rPr>
+      </w:pPr>
+      <w:r>
+        <w:rPr>
+          <w:color w:val="000000"/>
+          <w:sz w:val="27"/>
+          <w:szCs w:val="27"/>
+        </w:rPr>
+        <w:t xml:space="preserve">img = </w:t>
+      </w:r>
+      <w:r>
+        <w:rPr>
+          <w:b/>
+          <w:bCs/>
+          <w:color w:val="000080"/>
+          <w:sz w:val="27"/>
+          <w:szCs w:val="27"/>
+        </w:rPr>
+        <w:t xml:space="preserve">new </w:t>
+      </w:r>
+      <w:r>
+        <w:rPr>
+          <w:color w:val="000000"/>
+          <w:sz w:val="27"/>
+          <w:szCs w:val="27"/>
+        </w:rPr>
+        <w:t>Texture(</w:t>
+      </w:r>
+      <w:r>
+        <w:rPr>
+          <w:b/>
+          <w:bCs/>
+          <w:color w:val="008000"/>
+          <w:sz w:val="27"/>
+          <w:szCs w:val="27"/>
+        </w:rPr>
+        <w:t>"player.png"</w:t>
+      </w:r>
+      <w:r>
+        <w:rPr>
+          <w:color w:val="000000"/>
+          <w:sz w:val="27"/>
+          <w:szCs w:val="27"/>
+        </w:rPr>
+        <w:t xml:space="preserve">); </w:t>
+      </w:r>
+      <w:r>
+        <w:rPr>
+          <w:i/>
+          <w:iCs/>
+          <w:color w:val="808080"/>
+          <w:sz w:val="27"/>
+          <w:szCs w:val="27"/>
+        </w:rPr>
+        <w:t>// the texture is loaded from the player.png file in the assets folder</w:t>
+      </w:r>
+      <w:r>
+        <w:rPr>
+          <w:i/>
+          <w:iCs/>
+          <w:color w:val="808080"/>
+          <w:sz w:val="27"/>
+          <w:szCs w:val="27"/>
+        </w:rPr>
+        <w:br/>
+        <w:t xml:space="preserve">        </w:t>
+      </w:r>
+      <w:r>
+        <w:rPr>
+          <w:color w:val="000000"/>
+          <w:sz w:val="27"/>
+          <w:szCs w:val="27"/>
+        </w:rPr>
+        <w:t>}</w:t>
+      </w:r>
+      <w:r>
+        <w:rPr>
+          <w:color w:val="000000"/>
+          <w:sz w:val="27"/>
+          <w:szCs w:val="27"/>
+        </w:rPr>
+        <w:br/>
+      </w:r>
+      <w:r>
+        <w:rPr>
+          <w:color w:val="808000"/>
+          <w:sz w:val="27"/>
+          <w:szCs w:val="27"/>
+        </w:rPr>
+        <w:t>@Override</w:t>
+      </w:r>
+      <w:r>
+        <w:rPr>
+          <w:color w:val="808000"/>
+          <w:sz w:val="27"/>
+          <w:szCs w:val="27"/>
+        </w:rPr>
+        <w:br/>
+      </w:r>
+      <w:r>
+        <w:rPr>
+          <w:b/>
+          <w:bCs/>
+          <w:color w:val="000080"/>
+          <w:sz w:val="27"/>
+          <w:szCs w:val="27"/>
+        </w:rPr>
+        <w:t xml:space="preserve">public void </w:t>
+      </w:r>
+      <w:r>
+        <w:rPr>
+          <w:color w:val="000000"/>
+          <w:sz w:val="27"/>
+          <w:szCs w:val="27"/>
+        </w:rPr>
+        <w:t>render () {</w:t>
+      </w:r>
+      <w:r>
+        <w:rPr>
+          <w:color w:val="000000"/>
+          <w:sz w:val="27"/>
+          <w:szCs w:val="27"/>
+        </w:rPr>
+        <w:br/>
+      </w:r>
+      <w:r>
+        <w:rPr>
+          <w:color w:val="000000"/>
+          <w:sz w:val="27"/>
+          <w:szCs w:val="27"/>
+        </w:rPr>
+        <w:br/>
+        <w:t xml:space="preserve">        Gdx.gl.glClearColor(</w:t>
+      </w:r>
+      <w:r>
+        <w:rPr>
+          <w:color w:val="0000FF"/>
+          <w:sz w:val="27"/>
+          <w:szCs w:val="27"/>
+        </w:rPr>
+        <w:t>1</w:t>
+      </w:r>
+      <w:r>
+        <w:rPr>
+          <w:color w:val="000000"/>
+          <w:sz w:val="27"/>
+          <w:szCs w:val="27"/>
+        </w:rPr>
+        <w:t xml:space="preserve">, </w:t>
+      </w:r>
+      <w:r>
+        <w:rPr>
+          <w:color w:val="0000FF"/>
+          <w:sz w:val="27"/>
+          <w:szCs w:val="27"/>
+        </w:rPr>
+        <w:t>0</w:t>
+      </w:r>
+      <w:r>
+        <w:rPr>
+          <w:color w:val="000000"/>
+          <w:sz w:val="27"/>
+          <w:szCs w:val="27"/>
+        </w:rPr>
+        <w:t xml:space="preserve">, </w:t>
+      </w:r>
+      <w:r>
+        <w:rPr>
+          <w:color w:val="0000FF"/>
+          <w:sz w:val="27"/>
+          <w:szCs w:val="27"/>
+        </w:rPr>
+        <w:t>0</w:t>
+      </w:r>
+      <w:r>
+        <w:rPr>
+          <w:color w:val="000000"/>
+          <w:sz w:val="27"/>
+          <w:szCs w:val="27"/>
+        </w:rPr>
+        <w:t xml:space="preserve">, </w:t>
+      </w:r>
+      <w:r>
+        <w:rPr>
+          <w:color w:val="0000FF"/>
+          <w:sz w:val="27"/>
+          <w:szCs w:val="27"/>
+        </w:rPr>
+        <w:t>1</w:t>
+      </w:r>
+      <w:r>
+        <w:rPr>
+          <w:color w:val="000000"/>
+          <w:sz w:val="27"/>
+          <w:szCs w:val="27"/>
+        </w:rPr>
+        <w:t>);</w:t>
+      </w:r>
+      <w:r>
+        <w:rPr>
+          <w:color w:val="000000"/>
+          <w:sz w:val="27"/>
+          <w:szCs w:val="27"/>
+        </w:rPr>
+        <w:br/>
+        <w:t xml:space="preserve">        Gdx.gl.glClear(GL20.GL_COLOR_BUFFER_BIT);</w:t>
+      </w:r>
+      <w:r>
+        <w:rPr>
+          <w:color w:val="000000"/>
+          <w:sz w:val="27"/>
+          <w:szCs w:val="27"/>
+        </w:rPr>
+        <w:br/>
+      </w:r>
+      <w:r>
+        <w:rPr>
+          <w:color w:val="000000"/>
+          <w:sz w:val="27"/>
+          <w:szCs w:val="27"/>
+        </w:rPr>
+        <w:br/>
+        <w:t xml:space="preserve">        batch.begin();</w:t>
+      </w:r>
+      <w:r>
+        <w:rPr>
+          <w:color w:val="000000"/>
+          <w:sz w:val="27"/>
+          <w:szCs w:val="27"/>
+        </w:rPr>
+        <w:br/>
+        <w:t xml:space="preserve">        batch.draw(img, </w:t>
+      </w:r>
+      <w:r>
+        <w:rPr>
+          <w:color w:val="0000FF"/>
+          <w:sz w:val="27"/>
+          <w:szCs w:val="27"/>
+        </w:rPr>
+        <w:t>100</w:t>
+      </w:r>
+      <w:r>
+        <w:rPr>
+          <w:color w:val="000000"/>
+          <w:sz w:val="27"/>
+          <w:szCs w:val="27"/>
+        </w:rPr>
+        <w:t xml:space="preserve">, </w:t>
+      </w:r>
+      <w:r>
+        <w:rPr>
+          <w:color w:val="0000FF"/>
+          <w:sz w:val="27"/>
+          <w:szCs w:val="27"/>
+        </w:rPr>
+        <w:t>100</w:t>
+      </w:r>
+      <w:r>
+        <w:rPr>
+          <w:color w:val="000000"/>
+          <w:sz w:val="27"/>
+          <w:szCs w:val="27"/>
+        </w:rPr>
+        <w:t>);</w:t>
+      </w:r>
+      <w:r>
+        <w:rPr>
+          <w:color w:val="000000"/>
+          <w:sz w:val="27"/>
+          <w:szCs w:val="27"/>
+        </w:rPr>
+        <w:br/>
+        <w:t xml:space="preserve">        batch.end();</w:t>
+      </w:r>
+      <w:r>
+        <w:rPr>
+          <w:color w:val="000000"/>
+          <w:sz w:val="27"/>
+          <w:szCs w:val="27"/>
+        </w:rPr>
+        <w:br/>
+        <w:t xml:space="preserve">        }</w:t>
+      </w:r>
+      <w:r>
+        <w:rPr>
+          <w:color w:val="000000"/>
+          <w:sz w:val="27"/>
+          <w:szCs w:val="27"/>
+        </w:rPr>
+        <w:br/>
+        <w:t xml:space="preserve">        }</w:t>
+      </w:r>
+    </w:p>
+    <w:p>
+      <w:pPr>
+        <w:rPr>
+          <w:b/>
+          <w:sz w:val="26"/>
+        </w:rPr>
+      </w:pPr>
+      <w:r>
+        <w:rPr>
+          <w:b/>
+          <w:sz w:val="26"/>
+        </w:rPr>
+        <w:t>Điều khiển thao tác chạm</w:t>
+      </w:r>
+    </w:p>
+    <w:p>
+      <w:r>
+        <w:t>Trong nhiều game, thiết bị phản hồi lại thao tác chạm khi bạn đặt ngón tay trên thiết bị. thư viện GDX cung cấp phương pháp tương tác với thao tác chạm thông qua một interface tên là InputProcessor. Khi chsugn ta thực thi (implement) InputProcessor trong lớp game, Android studio nhắc ta phải generate tất cả các method của interface để tương tác với thao tác nhập. Đoạn code sau được generate cho interface InputProcessor.</w:t>
+      </w:r>
+    </w:p>
+    <w:p>
+      <w:pPr>
+        <w:pStyle w:val="HTMLPreformatted"/>
+        <w:shd w:val="clear" w:color="auto" w:fill="FFFFFF"/>
+        <w:rPr>
+          <w:color w:val="000000"/>
+          <w:sz w:val="27"/>
+          <w:szCs w:val="27"/>
+        </w:rPr>
+      </w:pPr>
+      <w:r>
+        <w:rPr>
+          <w:b/>
+          <w:bCs/>
+          <w:color w:val="000080"/>
+          <w:sz w:val="27"/>
+          <w:szCs w:val="27"/>
+        </w:rPr>
+        <w:t xml:space="preserve">package </w:t>
+      </w:r>
+      <w:r>
+        <w:rPr>
+          <w:color w:val="000000"/>
+          <w:sz w:val="27"/>
+          <w:szCs w:val="27"/>
+        </w:rPr>
+        <w:t>com.mygdx.game;</w:t>
+      </w:r>
+      <w:r>
+        <w:rPr>
+          <w:color w:val="000000"/>
+          <w:sz w:val="27"/>
+          <w:szCs w:val="27"/>
+        </w:rPr>
+        <w:br/>
+      </w:r>
+      <w:r>
+        <w:rPr>
+          <w:color w:val="000000"/>
+          <w:sz w:val="27"/>
+          <w:szCs w:val="27"/>
+        </w:rPr>
+        <w:br/>
+        <w:t xml:space="preserve">        </w:t>
+      </w:r>
+      <w:r>
+        <w:rPr>
+          <w:b/>
+          <w:bCs/>
+          <w:color w:val="000080"/>
+          <w:sz w:val="27"/>
+          <w:szCs w:val="27"/>
+        </w:rPr>
+        <w:t xml:space="preserve">import </w:t>
+      </w:r>
+      <w:r>
+        <w:rPr>
+          <w:color w:val="000000"/>
+          <w:sz w:val="27"/>
+          <w:szCs w:val="27"/>
+        </w:rPr>
+        <w:t>com.badlogic.gdx.ApplicationAdapter;</w:t>
+      </w:r>
+      <w:r>
+        <w:rPr>
+          <w:color w:val="000000"/>
+          <w:sz w:val="27"/>
+          <w:szCs w:val="27"/>
+        </w:rPr>
+        <w:br/>
+        <w:t xml:space="preserve">        </w:t>
+      </w:r>
+      <w:r>
+        <w:rPr>
+          <w:b/>
+          <w:bCs/>
+          <w:color w:val="000080"/>
+          <w:sz w:val="27"/>
+          <w:szCs w:val="27"/>
+        </w:rPr>
+        <w:t xml:space="preserve">import </w:t>
+      </w:r>
+      <w:r>
+        <w:rPr>
+          <w:color w:val="000000"/>
+          <w:sz w:val="27"/>
+          <w:szCs w:val="27"/>
+        </w:rPr>
+        <w:t>com.badlogic.gdx.Audio;</w:t>
+      </w:r>
+      <w:r>
+        <w:rPr>
+          <w:color w:val="000000"/>
+          <w:sz w:val="27"/>
+          <w:szCs w:val="27"/>
+        </w:rPr>
+        <w:br/>
+      </w:r>
+      <w:r>
+        <w:rPr>
+          <w:color w:val="000000"/>
+          <w:sz w:val="27"/>
+          <w:szCs w:val="27"/>
+        </w:rPr>
+        <w:lastRenderedPageBreak/>
+        <w:t xml:space="preserve">        </w:t>
+      </w:r>
+      <w:r>
+        <w:rPr>
+          <w:b/>
+          <w:bCs/>
+          <w:color w:val="000080"/>
+          <w:sz w:val="27"/>
+          <w:szCs w:val="27"/>
+        </w:rPr>
+        <w:t xml:space="preserve">import </w:t>
+      </w:r>
+      <w:r>
+        <w:rPr>
+          <w:color w:val="000000"/>
+          <w:sz w:val="27"/>
+          <w:szCs w:val="27"/>
+        </w:rPr>
+        <w:t>com.badlogic.gdx.Gdx;</w:t>
+      </w:r>
+      <w:r>
+        <w:rPr>
+          <w:color w:val="000000"/>
+          <w:sz w:val="27"/>
+          <w:szCs w:val="27"/>
+        </w:rPr>
+        <w:br/>
+        <w:t xml:space="preserve">        </w:t>
+      </w:r>
+      <w:r>
+        <w:rPr>
+          <w:b/>
+          <w:bCs/>
+          <w:color w:val="000080"/>
+          <w:sz w:val="27"/>
+          <w:szCs w:val="27"/>
+        </w:rPr>
+        <w:t xml:space="preserve">import </w:t>
+      </w:r>
+      <w:r>
+        <w:rPr>
+          <w:color w:val="000000"/>
+          <w:sz w:val="27"/>
+          <w:szCs w:val="27"/>
+        </w:rPr>
+        <w:t>com.badlogic.gdx.InputProcessor;</w:t>
+      </w:r>
+      <w:r>
+        <w:rPr>
+          <w:color w:val="000000"/>
+          <w:sz w:val="27"/>
+          <w:szCs w:val="27"/>
+        </w:rPr>
+        <w:br/>
+        <w:t xml:space="preserve">        </w:t>
+      </w:r>
+      <w:r>
+        <w:rPr>
+          <w:b/>
+          <w:bCs/>
+          <w:color w:val="000080"/>
+          <w:sz w:val="27"/>
+          <w:szCs w:val="27"/>
+        </w:rPr>
+        <w:t xml:space="preserve">import </w:t>
+      </w:r>
+      <w:r>
+        <w:rPr>
+          <w:color w:val="000000"/>
+          <w:sz w:val="27"/>
+          <w:szCs w:val="27"/>
+        </w:rPr>
+        <w:t>com.badlogic.gdx.audio.Sound;</w:t>
+      </w:r>
+      <w:r>
+        <w:rPr>
+          <w:color w:val="000000"/>
+          <w:sz w:val="27"/>
+          <w:szCs w:val="27"/>
+        </w:rPr>
+        <w:br/>
+        <w:t xml:space="preserve">        </w:t>
+      </w:r>
+      <w:r>
+        <w:rPr>
+          <w:b/>
+          <w:bCs/>
+          <w:color w:val="000080"/>
+          <w:sz w:val="27"/>
+          <w:szCs w:val="27"/>
+        </w:rPr>
+        <w:t xml:space="preserve">import </w:t>
+      </w:r>
+      <w:r>
+        <w:rPr>
+          <w:color w:val="000000"/>
+          <w:sz w:val="27"/>
+          <w:szCs w:val="27"/>
+        </w:rPr>
+        <w:t>com.badlogic.gdx.graphics.GL20;</w:t>
+      </w:r>
+      <w:r>
+        <w:rPr>
+          <w:color w:val="000000"/>
+          <w:sz w:val="27"/>
+          <w:szCs w:val="27"/>
+        </w:rPr>
+        <w:br/>
+        <w:t xml:space="preserve">        </w:t>
+      </w:r>
+      <w:r>
+        <w:rPr>
+          <w:b/>
+          <w:bCs/>
+          <w:color w:val="000080"/>
+          <w:sz w:val="27"/>
+          <w:szCs w:val="27"/>
+        </w:rPr>
+        <w:t xml:space="preserve">import </w:t>
+      </w:r>
+      <w:r>
+        <w:rPr>
+          <w:color w:val="000000"/>
+          <w:sz w:val="27"/>
+          <w:szCs w:val="27"/>
+        </w:rPr>
+        <w:t>com.badlogic.gdx.graphics.OrthographicCamera;</w:t>
+      </w:r>
+      <w:r>
+        <w:rPr>
+          <w:color w:val="000000"/>
+          <w:sz w:val="27"/>
+          <w:szCs w:val="27"/>
+        </w:rPr>
+        <w:br/>
+        <w:t xml:space="preserve">        </w:t>
+      </w:r>
+      <w:r>
+        <w:rPr>
+          <w:b/>
+          <w:bCs/>
+          <w:color w:val="000080"/>
+          <w:sz w:val="27"/>
+          <w:szCs w:val="27"/>
+        </w:rPr>
+        <w:t xml:space="preserve">import </w:t>
+      </w:r>
+      <w:r>
+        <w:rPr>
+          <w:color w:val="000000"/>
+          <w:sz w:val="27"/>
+          <w:szCs w:val="27"/>
+        </w:rPr>
+        <w:t>com.badlogic.gdx.graphics.Texture;</w:t>
+      </w:r>
+      <w:r>
+        <w:rPr>
+          <w:color w:val="000000"/>
+          <w:sz w:val="27"/>
+          <w:szCs w:val="27"/>
+        </w:rPr>
+        <w:br/>
+        <w:t xml:space="preserve">        </w:t>
+      </w:r>
+      <w:r>
+        <w:rPr>
+          <w:b/>
+          <w:bCs/>
+          <w:color w:val="000080"/>
+          <w:sz w:val="27"/>
+          <w:szCs w:val="27"/>
+        </w:rPr>
+        <w:t xml:space="preserve">import </w:t>
+      </w:r>
+      <w:r>
+        <w:rPr>
+          <w:color w:val="000000"/>
+          <w:sz w:val="27"/>
+          <w:szCs w:val="27"/>
+        </w:rPr>
+        <w:t>com.badlogic.gdx.graphics.g2d.Animation;</w:t>
+      </w:r>
+      <w:r>
+        <w:rPr>
+          <w:color w:val="000000"/>
+          <w:sz w:val="27"/>
+          <w:szCs w:val="27"/>
+        </w:rPr>
+        <w:br/>
+        <w:t xml:space="preserve">        </w:t>
+      </w:r>
+      <w:r>
+        <w:rPr>
+          <w:b/>
+          <w:bCs/>
+          <w:color w:val="000080"/>
+          <w:sz w:val="27"/>
+          <w:szCs w:val="27"/>
+        </w:rPr>
+        <w:t xml:space="preserve">import </w:t>
+      </w:r>
+      <w:r>
+        <w:rPr>
+          <w:color w:val="000000"/>
+          <w:sz w:val="27"/>
+          <w:szCs w:val="27"/>
+        </w:rPr>
+        <w:t>com.badlogic.gdx.graphics.g2d.BitmapFont;</w:t>
+      </w:r>
+      <w:r>
+        <w:rPr>
+          <w:color w:val="000000"/>
+          <w:sz w:val="27"/>
+          <w:szCs w:val="27"/>
+        </w:rPr>
+        <w:br/>
+        <w:t xml:space="preserve">        </w:t>
+      </w:r>
+      <w:r>
+        <w:rPr>
+          <w:b/>
+          <w:bCs/>
+          <w:color w:val="000080"/>
+          <w:sz w:val="27"/>
+          <w:szCs w:val="27"/>
+        </w:rPr>
+        <w:t xml:space="preserve">import </w:t>
+      </w:r>
+      <w:r>
+        <w:rPr>
+          <w:color w:val="000000"/>
+          <w:sz w:val="27"/>
+          <w:szCs w:val="27"/>
+        </w:rPr>
+        <w:t>com.badlogic.gdx.graphics.g2d.SpriteBatch;</w:t>
+      </w:r>
+      <w:r>
+        <w:rPr>
+          <w:color w:val="000000"/>
+          <w:sz w:val="27"/>
+          <w:szCs w:val="27"/>
+        </w:rPr>
+        <w:br/>
+        <w:t xml:space="preserve">        </w:t>
+      </w:r>
+      <w:r>
+        <w:rPr>
+          <w:b/>
+          <w:bCs/>
+          <w:color w:val="000080"/>
+          <w:sz w:val="27"/>
+          <w:szCs w:val="27"/>
+        </w:rPr>
+        <w:t xml:space="preserve">import </w:t>
+      </w:r>
+      <w:r>
+        <w:rPr>
+          <w:color w:val="000000"/>
+          <w:sz w:val="27"/>
+          <w:szCs w:val="27"/>
+        </w:rPr>
+        <w:t>com.badlogic.gdx.graphics.g2d.TextureRegion;</w:t>
+      </w:r>
+      <w:r>
+        <w:rPr>
+          <w:color w:val="000000"/>
+          <w:sz w:val="27"/>
+          <w:szCs w:val="27"/>
+        </w:rPr>
+        <w:br/>
+        <w:t xml:space="preserve">        </w:t>
+      </w:r>
+      <w:r>
+        <w:rPr>
+          <w:b/>
+          <w:bCs/>
+          <w:color w:val="000080"/>
+          <w:sz w:val="27"/>
+          <w:szCs w:val="27"/>
+        </w:rPr>
+        <w:t xml:space="preserve">import </w:t>
+      </w:r>
+      <w:r>
+        <w:rPr>
+          <w:color w:val="000000"/>
+          <w:sz w:val="27"/>
+          <w:szCs w:val="27"/>
+        </w:rPr>
+        <w:t>com.badlogic.gdx.math.Vector3;</w:t>
+      </w:r>
+      <w:r>
+        <w:rPr>
+          <w:color w:val="000000"/>
+          <w:sz w:val="27"/>
+          <w:szCs w:val="27"/>
+        </w:rPr>
+        <w:br/>
+      </w:r>
+      <w:r>
+        <w:rPr>
+          <w:color w:val="000000"/>
+          <w:sz w:val="27"/>
+          <w:szCs w:val="27"/>
+        </w:rPr>
+        <w:br/>
+      </w:r>
+      <w:r>
+        <w:rPr>
+          <w:b/>
+          <w:bCs/>
+          <w:color w:val="000080"/>
+          <w:sz w:val="27"/>
+          <w:szCs w:val="27"/>
+        </w:rPr>
+        <w:t xml:space="preserve">public class </w:t>
+      </w:r>
+      <w:r>
+        <w:rPr>
+          <w:color w:val="000000"/>
+          <w:sz w:val="27"/>
+          <w:szCs w:val="27"/>
+        </w:rPr>
+        <w:t xml:space="preserve">MyFirstGDXTemplate </w:t>
+      </w:r>
+      <w:r>
+        <w:rPr>
+          <w:b/>
+          <w:bCs/>
+          <w:color w:val="000080"/>
+          <w:sz w:val="27"/>
+          <w:szCs w:val="27"/>
+        </w:rPr>
+        <w:t xml:space="preserve">extends </w:t>
+      </w:r>
+      <w:r>
+        <w:rPr>
+          <w:color w:val="000000"/>
+          <w:sz w:val="27"/>
+          <w:szCs w:val="27"/>
+        </w:rPr>
+        <w:t xml:space="preserve">ApplicationAdapter </w:t>
+      </w:r>
+      <w:r>
+        <w:rPr>
+          <w:b/>
+          <w:bCs/>
+          <w:color w:val="000080"/>
+          <w:sz w:val="27"/>
+          <w:szCs w:val="27"/>
+        </w:rPr>
+        <w:t xml:space="preserve">implements </w:t>
+      </w:r>
+      <w:r>
+        <w:rPr>
+          <w:color w:val="000000"/>
+          <w:sz w:val="27"/>
+          <w:szCs w:val="27"/>
+        </w:rPr>
+        <w:t>InputProcessor {</w:t>
+      </w:r>
+      <w:r>
+        <w:rPr>
+          <w:color w:val="000000"/>
+          <w:sz w:val="27"/>
+          <w:szCs w:val="27"/>
+        </w:rPr>
+        <w:br/>
+      </w:r>
+      <w:r>
+        <w:rPr>
+          <w:color w:val="000000"/>
+          <w:sz w:val="27"/>
+          <w:szCs w:val="27"/>
+        </w:rPr>
+        <w:br/>
+        <w:t xml:space="preserve">    </w:t>
+      </w:r>
+      <w:r>
+        <w:rPr>
+          <w:b/>
+          <w:bCs/>
+          <w:color w:val="000080"/>
+          <w:sz w:val="27"/>
+          <w:szCs w:val="27"/>
+        </w:rPr>
+        <w:t xml:space="preserve">public void </w:t>
+      </w:r>
+      <w:r>
+        <w:rPr>
+          <w:color w:val="000000"/>
+          <w:sz w:val="27"/>
+          <w:szCs w:val="27"/>
+        </w:rPr>
+        <w:t>create () {</w:t>
+      </w:r>
+      <w:r>
+        <w:rPr>
+          <w:color w:val="000000"/>
+          <w:sz w:val="27"/>
+          <w:szCs w:val="27"/>
+        </w:rPr>
+        <w:br/>
+        <w:t xml:space="preserve">        batch = </w:t>
+      </w:r>
+      <w:r>
+        <w:rPr>
+          <w:b/>
+          <w:bCs/>
+          <w:color w:val="000080"/>
+          <w:sz w:val="27"/>
+          <w:szCs w:val="27"/>
+        </w:rPr>
+        <w:t xml:space="preserve">new </w:t>
+      </w:r>
+      <w:r>
+        <w:rPr>
+          <w:color w:val="000000"/>
+          <w:sz w:val="27"/>
+          <w:szCs w:val="27"/>
+        </w:rPr>
+        <w:t>SpriteBatch();</w:t>
+      </w:r>
+      <w:r>
+        <w:rPr>
+          <w:color w:val="000000"/>
+          <w:sz w:val="27"/>
+          <w:szCs w:val="27"/>
+        </w:rPr>
+        <w:br/>
+        <w:t xml:space="preserve">        img = </w:t>
+      </w:r>
+      <w:r>
+        <w:rPr>
+          <w:b/>
+          <w:bCs/>
+          <w:color w:val="000080"/>
+          <w:sz w:val="27"/>
+          <w:szCs w:val="27"/>
+        </w:rPr>
+        <w:t xml:space="preserve">new </w:t>
+      </w:r>
+      <w:r>
+        <w:rPr>
+          <w:color w:val="000000"/>
+          <w:sz w:val="27"/>
+          <w:szCs w:val="27"/>
+        </w:rPr>
+        <w:t>Texture(</w:t>
+      </w:r>
+      <w:r>
+        <w:rPr>
+          <w:b/>
+          <w:bCs/>
+          <w:color w:val="008000"/>
+          <w:sz w:val="27"/>
+          <w:szCs w:val="27"/>
+        </w:rPr>
+        <w:t>"player.png"</w:t>
+      </w:r>
+      <w:r>
+        <w:rPr>
+          <w:color w:val="000000"/>
+          <w:sz w:val="27"/>
+          <w:szCs w:val="27"/>
+        </w:rPr>
+        <w:t>);</w:t>
+      </w:r>
+      <w:r>
+        <w:rPr>
+          <w:color w:val="000000"/>
+          <w:sz w:val="27"/>
+          <w:szCs w:val="27"/>
+        </w:rPr>
+        <w:br/>
+      </w:r>
+      <w:r>
+        <w:rPr>
+          <w:color w:val="000000"/>
+          <w:sz w:val="27"/>
+          <w:szCs w:val="27"/>
+        </w:rPr>
+        <w:br/>
+        <w:t xml:space="preserve">    }</w:t>
+      </w:r>
+      <w:r>
+        <w:rPr>
+          <w:color w:val="000000"/>
+          <w:sz w:val="27"/>
+          <w:szCs w:val="27"/>
+        </w:rPr>
+        <w:br/>
+      </w:r>
+      <w:r>
+        <w:rPr>
+          <w:color w:val="000000"/>
+          <w:sz w:val="27"/>
+          <w:szCs w:val="27"/>
+        </w:rPr>
+        <w:br/>
+        <w:t xml:space="preserve">    </w:t>
+      </w:r>
+      <w:r>
+        <w:rPr>
+          <w:color w:val="808000"/>
+          <w:sz w:val="27"/>
+          <w:szCs w:val="27"/>
+        </w:rPr>
+        <w:t>@Override</w:t>
+      </w:r>
+      <w:r>
+        <w:rPr>
+          <w:color w:val="808000"/>
+          <w:sz w:val="27"/>
+          <w:szCs w:val="27"/>
+        </w:rPr>
+        <w:br/>
+        <w:t xml:space="preserve">    </w:t>
+      </w:r>
+      <w:r>
+        <w:rPr>
+          <w:b/>
+          <w:bCs/>
+          <w:color w:val="000080"/>
+          <w:sz w:val="27"/>
+          <w:szCs w:val="27"/>
+        </w:rPr>
+        <w:t xml:space="preserve">public void </w:t>
+      </w:r>
+      <w:r>
+        <w:rPr>
+          <w:color w:val="000000"/>
+          <w:sz w:val="27"/>
+          <w:szCs w:val="27"/>
+        </w:rPr>
+        <w:t>render () {</w:t>
+      </w:r>
+      <w:r>
+        <w:rPr>
+          <w:color w:val="000000"/>
+          <w:sz w:val="27"/>
+          <w:szCs w:val="27"/>
+        </w:rPr>
+        <w:br/>
+      </w:r>
+      <w:r>
+        <w:rPr>
+          <w:color w:val="000000"/>
+          <w:sz w:val="27"/>
+          <w:szCs w:val="27"/>
+        </w:rPr>
+        <w:br/>
+        <w:t xml:space="preserve">        Gdx.gl.glClearColor(</w:t>
+      </w:r>
+      <w:r>
+        <w:rPr>
+          <w:color w:val="0000FF"/>
+          <w:sz w:val="27"/>
+          <w:szCs w:val="27"/>
+        </w:rPr>
+        <w:t>1</w:t>
+      </w:r>
+      <w:r>
+        <w:rPr>
+          <w:color w:val="000000"/>
+          <w:sz w:val="27"/>
+          <w:szCs w:val="27"/>
+        </w:rPr>
+        <w:t xml:space="preserve">, </w:t>
+      </w:r>
+      <w:r>
+        <w:rPr>
+          <w:color w:val="0000FF"/>
+          <w:sz w:val="27"/>
+          <w:szCs w:val="27"/>
+        </w:rPr>
+        <w:t>0</w:t>
+      </w:r>
+      <w:r>
+        <w:rPr>
+          <w:color w:val="000000"/>
+          <w:sz w:val="27"/>
+          <w:szCs w:val="27"/>
+        </w:rPr>
+        <w:t xml:space="preserve">, </w:t>
+      </w:r>
+      <w:r>
+        <w:rPr>
+          <w:color w:val="0000FF"/>
+          <w:sz w:val="27"/>
+          <w:szCs w:val="27"/>
+        </w:rPr>
+        <w:t>0</w:t>
+      </w:r>
+      <w:r>
+        <w:rPr>
+          <w:color w:val="000000"/>
+          <w:sz w:val="27"/>
+          <w:szCs w:val="27"/>
+        </w:rPr>
+        <w:t xml:space="preserve">, </w:t>
+      </w:r>
+      <w:r>
+        <w:rPr>
+          <w:color w:val="0000FF"/>
+          <w:sz w:val="27"/>
+          <w:szCs w:val="27"/>
+        </w:rPr>
+        <w:t>1</w:t>
+      </w:r>
+      <w:r>
+        <w:rPr>
+          <w:color w:val="000000"/>
+          <w:sz w:val="27"/>
+          <w:szCs w:val="27"/>
+        </w:rPr>
+        <w:t>);</w:t>
+      </w:r>
+      <w:r>
+        <w:rPr>
+          <w:color w:val="000000"/>
+          <w:sz w:val="27"/>
+          <w:szCs w:val="27"/>
+        </w:rPr>
+        <w:br/>
+        <w:t xml:space="preserve">        Gdx.gl.glClear(GL20.GL_COLOR_BUFFER_BIT);</w:t>
+      </w:r>
+      <w:r>
+        <w:rPr>
+          <w:color w:val="000000"/>
+          <w:sz w:val="27"/>
+          <w:szCs w:val="27"/>
+        </w:rPr>
+        <w:br/>
+      </w:r>
+      <w:r>
+        <w:rPr>
+          <w:color w:val="000000"/>
+          <w:sz w:val="27"/>
+          <w:szCs w:val="27"/>
+        </w:rPr>
+        <w:br/>
+        <w:t xml:space="preserve">        batch.begin();</w:t>
+      </w:r>
+      <w:r>
+        <w:rPr>
+          <w:color w:val="000000"/>
+          <w:sz w:val="27"/>
+          <w:szCs w:val="27"/>
+        </w:rPr>
+        <w:br/>
+        <w:t xml:space="preserve">        batch.draw(img, </w:t>
+      </w:r>
+      <w:r>
+        <w:rPr>
+          <w:color w:val="0000FF"/>
+          <w:sz w:val="27"/>
+          <w:szCs w:val="27"/>
+        </w:rPr>
+        <w:t>100</w:t>
+      </w:r>
+      <w:r>
+        <w:rPr>
+          <w:color w:val="000000"/>
+          <w:sz w:val="27"/>
+          <w:szCs w:val="27"/>
+        </w:rPr>
+        <w:t xml:space="preserve">, </w:t>
+      </w:r>
+      <w:r>
+        <w:rPr>
+          <w:color w:val="0000FF"/>
+          <w:sz w:val="27"/>
+          <w:szCs w:val="27"/>
+        </w:rPr>
+        <w:t>100</w:t>
+      </w:r>
+      <w:r>
+        <w:rPr>
+          <w:color w:val="000000"/>
+          <w:sz w:val="27"/>
+          <w:szCs w:val="27"/>
+        </w:rPr>
+        <w:t>);</w:t>
+      </w:r>
+      <w:r>
+        <w:rPr>
+          <w:color w:val="000000"/>
+          <w:sz w:val="27"/>
+          <w:szCs w:val="27"/>
+        </w:rPr>
+        <w:br/>
+      </w:r>
+      <w:r>
+        <w:rPr>
+          <w:color w:val="000000"/>
+          <w:sz w:val="27"/>
+          <w:szCs w:val="27"/>
+        </w:rPr>
+        <w:br/>
+        <w:t xml:space="preserve">    }</w:t>
+      </w:r>
+      <w:r>
+        <w:rPr>
+          <w:color w:val="000000"/>
+          <w:sz w:val="27"/>
+          <w:szCs w:val="27"/>
+        </w:rPr>
+        <w:br/>
+      </w:r>
+      <w:r>
+        <w:rPr>
+          <w:color w:val="000000"/>
+          <w:sz w:val="27"/>
+          <w:szCs w:val="27"/>
+        </w:rPr>
+        <w:br/>
+        <w:t xml:space="preserve">    </w:t>
+      </w:r>
+      <w:r>
+        <w:rPr>
+          <w:color w:val="808000"/>
+          <w:sz w:val="27"/>
+          <w:szCs w:val="27"/>
+        </w:rPr>
+        <w:t>@Override</w:t>
+      </w:r>
+      <w:r>
+        <w:rPr>
+          <w:color w:val="808000"/>
+          <w:sz w:val="27"/>
+          <w:szCs w:val="27"/>
+        </w:rPr>
+        <w:br/>
+        <w:t xml:space="preserve">    </w:t>
+      </w:r>
+      <w:r>
+        <w:rPr>
+          <w:b/>
+          <w:bCs/>
+          <w:color w:val="000080"/>
+          <w:sz w:val="27"/>
+          <w:szCs w:val="27"/>
+        </w:rPr>
+        <w:t xml:space="preserve">public boolean </w:t>
+      </w:r>
+      <w:r>
+        <w:rPr>
+          <w:color w:val="000000"/>
+          <w:sz w:val="27"/>
+          <w:szCs w:val="27"/>
+        </w:rPr>
+        <w:t>keyDown(</w:t>
+      </w:r>
+      <w:r>
+        <w:rPr>
+          <w:b/>
+          <w:bCs/>
+          <w:color w:val="000080"/>
+          <w:sz w:val="27"/>
+          <w:szCs w:val="27"/>
+        </w:rPr>
+        <w:t xml:space="preserve">int </w:t>
+      </w:r>
+      <w:r>
+        <w:rPr>
+          <w:color w:val="000000"/>
+          <w:sz w:val="27"/>
+          <w:szCs w:val="27"/>
+        </w:rPr>
+        <w:t>keycode) {</w:t>
+      </w:r>
+      <w:r>
+        <w:rPr>
+          <w:color w:val="000000"/>
+          <w:sz w:val="27"/>
+          <w:szCs w:val="27"/>
+        </w:rPr>
+        <w:br/>
+        <w:t xml:space="preserve">        </w:t>
+      </w:r>
+      <w:r>
+        <w:rPr>
+          <w:b/>
+          <w:bCs/>
+          <w:color w:val="000080"/>
+          <w:sz w:val="27"/>
+          <w:szCs w:val="27"/>
+        </w:rPr>
+        <w:t>return false</w:t>
+      </w:r>
+      <w:r>
+        <w:rPr>
+          <w:color w:val="000000"/>
+          <w:sz w:val="27"/>
+          <w:szCs w:val="27"/>
+        </w:rPr>
+        <w:t>;</w:t>
+      </w:r>
+      <w:r>
+        <w:rPr>
+          <w:color w:val="000000"/>
+          <w:sz w:val="27"/>
+          <w:szCs w:val="27"/>
+        </w:rPr>
+        <w:br/>
+        <w:t xml:space="preserve">    }</w:t>
+      </w:r>
+      <w:r>
+        <w:rPr>
+          <w:color w:val="000000"/>
+          <w:sz w:val="27"/>
+          <w:szCs w:val="27"/>
+        </w:rPr>
+        <w:br/>
+      </w:r>
+      <w:r>
+        <w:rPr>
+          <w:color w:val="000000"/>
+          <w:sz w:val="27"/>
+          <w:szCs w:val="27"/>
+        </w:rPr>
+        <w:br/>
+        <w:t xml:space="preserve">    </w:t>
+      </w:r>
+      <w:r>
+        <w:rPr>
+          <w:color w:val="808000"/>
+          <w:sz w:val="27"/>
+          <w:szCs w:val="27"/>
+        </w:rPr>
+        <w:t>@Override</w:t>
+      </w:r>
+      <w:r>
+        <w:rPr>
+          <w:color w:val="808000"/>
+          <w:sz w:val="27"/>
+          <w:szCs w:val="27"/>
+        </w:rPr>
+        <w:br/>
+        <w:t xml:space="preserve">    </w:t>
+      </w:r>
+      <w:r>
+        <w:rPr>
+          <w:b/>
+          <w:bCs/>
+          <w:color w:val="000080"/>
+          <w:sz w:val="27"/>
+          <w:szCs w:val="27"/>
+        </w:rPr>
+        <w:t xml:space="preserve">public boolean </w:t>
+      </w:r>
+      <w:r>
+        <w:rPr>
+          <w:color w:val="000000"/>
+          <w:sz w:val="27"/>
+          <w:szCs w:val="27"/>
+        </w:rPr>
+        <w:t>keyUp(</w:t>
+      </w:r>
+      <w:r>
+        <w:rPr>
+          <w:b/>
+          <w:bCs/>
+          <w:color w:val="000080"/>
+          <w:sz w:val="27"/>
+          <w:szCs w:val="27"/>
+        </w:rPr>
+        <w:t xml:space="preserve">int </w:t>
+      </w:r>
+      <w:r>
+        <w:rPr>
+          <w:color w:val="000000"/>
+          <w:sz w:val="27"/>
+          <w:szCs w:val="27"/>
+        </w:rPr>
+        <w:t>keycode) {</w:t>
+      </w:r>
+      <w:r>
+        <w:rPr>
+          <w:color w:val="000000"/>
+          <w:sz w:val="27"/>
+          <w:szCs w:val="27"/>
+        </w:rPr>
+        <w:br/>
+        <w:t xml:space="preserve">        </w:t>
+      </w:r>
+      <w:r>
+        <w:rPr>
+          <w:b/>
+          <w:bCs/>
+          <w:color w:val="000080"/>
+          <w:sz w:val="27"/>
+          <w:szCs w:val="27"/>
+        </w:rPr>
+        <w:t>return false</w:t>
+      </w:r>
+      <w:r>
+        <w:rPr>
+          <w:color w:val="000000"/>
+          <w:sz w:val="27"/>
+          <w:szCs w:val="27"/>
+        </w:rPr>
+        <w:t>;</w:t>
+      </w:r>
+      <w:r>
+        <w:rPr>
+          <w:color w:val="000000"/>
+          <w:sz w:val="27"/>
+          <w:szCs w:val="27"/>
+        </w:rPr>
+        <w:br/>
+      </w:r>
+      <w:r>
+        <w:rPr>
+          <w:color w:val="000000"/>
+          <w:sz w:val="27"/>
+          <w:szCs w:val="27"/>
+        </w:rPr>
+        <w:lastRenderedPageBreak/>
+        <w:t xml:space="preserve">    }</w:t>
+      </w:r>
+      <w:r>
+        <w:rPr>
+          <w:color w:val="000000"/>
+          <w:sz w:val="27"/>
+          <w:szCs w:val="27"/>
+        </w:rPr>
+        <w:br/>
+      </w:r>
+      <w:r>
+        <w:rPr>
+          <w:color w:val="000000"/>
+          <w:sz w:val="27"/>
+          <w:szCs w:val="27"/>
+        </w:rPr>
+        <w:br/>
+        <w:t xml:space="preserve">    </w:t>
+      </w:r>
+      <w:r>
+        <w:rPr>
+          <w:color w:val="808000"/>
+          <w:sz w:val="27"/>
+          <w:szCs w:val="27"/>
+        </w:rPr>
+        <w:t>@Override</w:t>
+      </w:r>
+      <w:r>
+        <w:rPr>
+          <w:color w:val="808000"/>
+          <w:sz w:val="27"/>
+          <w:szCs w:val="27"/>
+        </w:rPr>
+        <w:br/>
+        <w:t xml:space="preserve">    </w:t>
+      </w:r>
+      <w:r>
+        <w:rPr>
+          <w:b/>
+          <w:bCs/>
+          <w:color w:val="000080"/>
+          <w:sz w:val="27"/>
+          <w:szCs w:val="27"/>
+        </w:rPr>
+        <w:t xml:space="preserve">public boolean </w:t>
+      </w:r>
+      <w:r>
+        <w:rPr>
+          <w:color w:val="000000"/>
+          <w:sz w:val="27"/>
+          <w:szCs w:val="27"/>
+        </w:rPr>
+        <w:t>keyTyped(</w:t>
+      </w:r>
+      <w:r>
+        <w:rPr>
+          <w:b/>
+          <w:bCs/>
+          <w:color w:val="000080"/>
+          <w:sz w:val="27"/>
+          <w:szCs w:val="27"/>
+        </w:rPr>
+        <w:t xml:space="preserve">char </w:t>
+      </w:r>
+      <w:r>
+        <w:rPr>
+          <w:color w:val="000000"/>
+          <w:sz w:val="27"/>
+          <w:szCs w:val="27"/>
+        </w:rPr>
+        <w:t>character) {</w:t>
+      </w:r>
+      <w:r>
+        <w:rPr>
+          <w:color w:val="000000"/>
+          <w:sz w:val="27"/>
+          <w:szCs w:val="27"/>
+        </w:rPr>
+        <w:br/>
+        <w:t xml:space="preserve">        </w:t>
+      </w:r>
+      <w:r>
+        <w:rPr>
+          <w:b/>
+          <w:bCs/>
+          <w:color w:val="000080"/>
+          <w:sz w:val="27"/>
+          <w:szCs w:val="27"/>
+        </w:rPr>
+        <w:t>return false</w:t>
+      </w:r>
+      <w:r>
+        <w:rPr>
+          <w:color w:val="000000"/>
+          <w:sz w:val="27"/>
+          <w:szCs w:val="27"/>
+        </w:rPr>
+        <w:t>;</w:t>
+      </w:r>
+      <w:r>
+        <w:rPr>
+          <w:color w:val="000000"/>
+          <w:sz w:val="27"/>
+          <w:szCs w:val="27"/>
+        </w:rPr>
+        <w:br/>
+        <w:t xml:space="preserve">    }</w:t>
+      </w:r>
+      <w:r>
+        <w:rPr>
+          <w:color w:val="000000"/>
+          <w:sz w:val="27"/>
+          <w:szCs w:val="27"/>
+        </w:rPr>
+        <w:br/>
+      </w:r>
+      <w:r>
+        <w:rPr>
+          <w:color w:val="000000"/>
+          <w:sz w:val="27"/>
+          <w:szCs w:val="27"/>
+        </w:rPr>
+        <w:br/>
+        <w:t xml:space="preserve">    </w:t>
+      </w:r>
+      <w:r>
+        <w:rPr>
+          <w:color w:val="808000"/>
+          <w:sz w:val="27"/>
+          <w:szCs w:val="27"/>
+        </w:rPr>
+        <w:t>@Override</w:t>
+      </w:r>
+      <w:r>
+        <w:rPr>
+          <w:color w:val="808000"/>
+          <w:sz w:val="27"/>
+          <w:szCs w:val="27"/>
+        </w:rPr>
+        <w:br/>
+        <w:t xml:space="preserve">    </w:t>
+      </w:r>
+      <w:r>
+        <w:rPr>
+          <w:b/>
+          <w:bCs/>
+          <w:color w:val="000080"/>
+          <w:sz w:val="27"/>
+          <w:szCs w:val="27"/>
+        </w:rPr>
+        <w:t xml:space="preserve">public boolean </w:t>
+      </w:r>
+      <w:r>
+        <w:rPr>
+          <w:color w:val="000000"/>
+          <w:sz w:val="27"/>
+          <w:szCs w:val="27"/>
+        </w:rPr>
+        <w:t>touchDown(</w:t>
+      </w:r>
+      <w:r>
+        <w:rPr>
+          <w:b/>
+          <w:bCs/>
+          <w:color w:val="000080"/>
+          <w:sz w:val="27"/>
+          <w:szCs w:val="27"/>
+        </w:rPr>
+        <w:t xml:space="preserve">int </w:t>
+      </w:r>
+      <w:r>
+        <w:rPr>
+          <w:color w:val="000000"/>
+          <w:sz w:val="27"/>
+          <w:szCs w:val="27"/>
+        </w:rPr>
+        <w:t xml:space="preserve">screenX, </w:t>
+      </w:r>
+      <w:r>
+        <w:rPr>
+          <w:b/>
+          <w:bCs/>
+          <w:color w:val="000080"/>
+          <w:sz w:val="27"/>
+          <w:szCs w:val="27"/>
+        </w:rPr>
+        <w:t xml:space="preserve">int </w:t>
+      </w:r>
+      <w:r>
+        <w:rPr>
+          <w:color w:val="000000"/>
+          <w:sz w:val="27"/>
+          <w:szCs w:val="27"/>
+        </w:rPr>
+        <w:t xml:space="preserve">screenY, </w:t>
+      </w:r>
+      <w:r>
+        <w:rPr>
+          <w:b/>
+          <w:bCs/>
+          <w:color w:val="000080"/>
+          <w:sz w:val="27"/>
+          <w:szCs w:val="27"/>
+        </w:rPr>
+        <w:t xml:space="preserve">int </w:t>
+      </w:r>
+      <w:r>
+        <w:rPr>
+          <w:color w:val="000000"/>
+          <w:sz w:val="27"/>
+          <w:szCs w:val="27"/>
+        </w:rPr>
+        <w:t xml:space="preserve">pointer, </w:t>
+      </w:r>
+      <w:r>
+        <w:rPr>
+          <w:b/>
+          <w:bCs/>
+          <w:color w:val="000080"/>
+          <w:sz w:val="27"/>
+          <w:szCs w:val="27"/>
+        </w:rPr>
+        <w:t xml:space="preserve">int </w:t>
+      </w:r>
+      <w:r>
+        <w:rPr>
+          <w:color w:val="000000"/>
+          <w:sz w:val="27"/>
+          <w:szCs w:val="27"/>
+        </w:rPr>
+        <w:t>button) {</w:t>
+      </w:r>
+      <w:r>
+        <w:rPr>
+          <w:color w:val="000000"/>
+          <w:sz w:val="27"/>
+          <w:szCs w:val="27"/>
+        </w:rPr>
+        <w:br/>
+      </w:r>
+      <w:r>
+        <w:rPr>
+          <w:color w:val="000000"/>
+          <w:sz w:val="27"/>
+          <w:szCs w:val="27"/>
+        </w:rPr>
+        <w:br/>
+        <w:t xml:space="preserve">    }</w:t>
+      </w:r>
+      <w:r>
+        <w:rPr>
+          <w:color w:val="000000"/>
+          <w:sz w:val="27"/>
+          <w:szCs w:val="27"/>
+        </w:rPr>
+        <w:br/>
+      </w:r>
+      <w:r>
+        <w:rPr>
+          <w:color w:val="000000"/>
+          <w:sz w:val="27"/>
+          <w:szCs w:val="27"/>
+        </w:rPr>
+        <w:br/>
+        <w:t xml:space="preserve">    </w:t>
+      </w:r>
+      <w:r>
+        <w:rPr>
+          <w:color w:val="808000"/>
+          <w:sz w:val="27"/>
+          <w:szCs w:val="27"/>
+        </w:rPr>
+        <w:t>@Override</w:t>
+      </w:r>
+      <w:r>
+        <w:rPr>
+          <w:color w:val="808000"/>
+          <w:sz w:val="27"/>
+          <w:szCs w:val="27"/>
+        </w:rPr>
+        <w:br/>
+        <w:t xml:space="preserve">    </w:t>
+      </w:r>
+      <w:r>
+        <w:rPr>
+          <w:b/>
+          <w:bCs/>
+          <w:color w:val="000080"/>
+          <w:sz w:val="27"/>
+          <w:szCs w:val="27"/>
+        </w:rPr>
+        <w:t xml:space="preserve">public boolean </w:t>
+      </w:r>
+      <w:r>
+        <w:rPr>
+          <w:color w:val="000000"/>
+          <w:sz w:val="27"/>
+          <w:szCs w:val="27"/>
+        </w:rPr>
+        <w:t>touchUp(</w:t>
+      </w:r>
+      <w:r>
+        <w:rPr>
+          <w:b/>
+          <w:bCs/>
+          <w:color w:val="000080"/>
+          <w:sz w:val="27"/>
+          <w:szCs w:val="27"/>
+        </w:rPr>
+        <w:t xml:space="preserve">int </w:t>
+      </w:r>
+      <w:r>
+        <w:rPr>
+          <w:color w:val="000000"/>
+          <w:sz w:val="27"/>
+          <w:szCs w:val="27"/>
+        </w:rPr>
+        <w:t xml:space="preserve">screenX, </w:t>
+      </w:r>
+      <w:r>
+        <w:rPr>
+          <w:b/>
+          <w:bCs/>
+          <w:color w:val="000080"/>
+          <w:sz w:val="27"/>
+          <w:szCs w:val="27"/>
+        </w:rPr>
+        <w:t xml:space="preserve">int </w:t>
+      </w:r>
+      <w:r>
+        <w:rPr>
+          <w:color w:val="000000"/>
+          <w:sz w:val="27"/>
+          <w:szCs w:val="27"/>
+        </w:rPr>
+        <w:t xml:space="preserve">screenY, </w:t>
+      </w:r>
+      <w:r>
+        <w:rPr>
+          <w:b/>
+          <w:bCs/>
+          <w:color w:val="000080"/>
+          <w:sz w:val="27"/>
+          <w:szCs w:val="27"/>
+        </w:rPr>
+        <w:t xml:space="preserve">int </w:t>
+      </w:r>
+      <w:r>
+        <w:rPr>
+          <w:color w:val="000000"/>
+          <w:sz w:val="27"/>
+          <w:szCs w:val="27"/>
+        </w:rPr>
+        <w:t xml:space="preserve">pointer, </w:t>
+      </w:r>
+      <w:r>
+        <w:rPr>
+          <w:b/>
+          <w:bCs/>
+          <w:color w:val="000080"/>
+          <w:sz w:val="27"/>
+          <w:szCs w:val="27"/>
+        </w:rPr>
+        <w:t xml:space="preserve">int </w:t>
+      </w:r>
+      <w:r>
+        <w:rPr>
+          <w:color w:val="000000"/>
+          <w:sz w:val="27"/>
+          <w:szCs w:val="27"/>
+        </w:rPr>
+        <w:t>button) {</w:t>
+      </w:r>
+      <w:r>
+        <w:rPr>
+          <w:color w:val="000000"/>
+          <w:sz w:val="27"/>
+          <w:szCs w:val="27"/>
+        </w:rPr>
+        <w:br/>
+        <w:t xml:space="preserve">        </w:t>
+      </w:r>
+      <w:r>
+        <w:rPr>
+          <w:b/>
+          <w:bCs/>
+          <w:color w:val="000080"/>
+          <w:sz w:val="27"/>
+          <w:szCs w:val="27"/>
+        </w:rPr>
+        <w:t>return false</w:t>
+      </w:r>
+      <w:r>
+        <w:rPr>
+          <w:color w:val="000000"/>
+          <w:sz w:val="27"/>
+          <w:szCs w:val="27"/>
+        </w:rPr>
+        <w:t>;</w:t>
+      </w:r>
+      <w:r>
+        <w:rPr>
+          <w:color w:val="000000"/>
+          <w:sz w:val="27"/>
+          <w:szCs w:val="27"/>
+        </w:rPr>
+        <w:br/>
+        <w:t xml:space="preserve">    }</w:t>
+      </w:r>
+      <w:r>
+        <w:rPr>
+          <w:color w:val="000000"/>
+          <w:sz w:val="27"/>
+          <w:szCs w:val="27"/>
+        </w:rPr>
+        <w:br/>
+      </w:r>
+      <w:r>
+        <w:rPr>
+          <w:color w:val="000000"/>
+          <w:sz w:val="27"/>
+          <w:szCs w:val="27"/>
+        </w:rPr>
+        <w:br/>
+        <w:t xml:space="preserve">    </w:t>
+      </w:r>
+      <w:r>
+        <w:rPr>
+          <w:color w:val="808000"/>
+          <w:sz w:val="27"/>
+          <w:szCs w:val="27"/>
+        </w:rPr>
+        <w:t>@Override</w:t>
+      </w:r>
+      <w:r>
+        <w:rPr>
+          <w:color w:val="808000"/>
+          <w:sz w:val="27"/>
+          <w:szCs w:val="27"/>
+        </w:rPr>
+        <w:br/>
+        <w:t xml:space="preserve">    </w:t>
+      </w:r>
+      <w:r>
+        <w:rPr>
+          <w:b/>
+          <w:bCs/>
+          <w:color w:val="000080"/>
+          <w:sz w:val="27"/>
+          <w:szCs w:val="27"/>
+        </w:rPr>
+        <w:t xml:space="preserve">public boolean </w:t>
+      </w:r>
+      <w:r>
+        <w:rPr>
+          <w:color w:val="000000"/>
+          <w:sz w:val="27"/>
+          <w:szCs w:val="27"/>
+        </w:rPr>
+        <w:t>touchDragged(</w:t>
+      </w:r>
+      <w:r>
+        <w:rPr>
+          <w:b/>
+          <w:bCs/>
+          <w:color w:val="000080"/>
+          <w:sz w:val="27"/>
+          <w:szCs w:val="27"/>
+        </w:rPr>
+        <w:t xml:space="preserve">int </w:t>
+      </w:r>
+      <w:r>
+        <w:rPr>
+          <w:color w:val="000000"/>
+          <w:sz w:val="27"/>
+          <w:szCs w:val="27"/>
+        </w:rPr>
+        <w:t xml:space="preserve">screenX, </w:t>
+      </w:r>
+      <w:r>
+        <w:rPr>
+          <w:b/>
+          <w:bCs/>
+          <w:color w:val="000080"/>
+          <w:sz w:val="27"/>
+          <w:szCs w:val="27"/>
+        </w:rPr>
+        <w:t xml:space="preserve">int </w:t>
+      </w:r>
+      <w:r>
+        <w:rPr>
+          <w:color w:val="000000"/>
+          <w:sz w:val="27"/>
+          <w:szCs w:val="27"/>
+        </w:rPr>
+        <w:t xml:space="preserve">screenY, </w:t>
+      </w:r>
+      <w:r>
+        <w:rPr>
+          <w:b/>
+          <w:bCs/>
+          <w:color w:val="000080"/>
+          <w:sz w:val="27"/>
+          <w:szCs w:val="27"/>
+        </w:rPr>
+        <w:t xml:space="preserve">int </w:t>
+      </w:r>
+      <w:r>
+        <w:rPr>
+          <w:color w:val="000000"/>
+          <w:sz w:val="27"/>
+          <w:szCs w:val="27"/>
+        </w:rPr>
+        <w:t>pointer) {</w:t>
+      </w:r>
+      <w:r>
+        <w:rPr>
+          <w:color w:val="000000"/>
+          <w:sz w:val="27"/>
+          <w:szCs w:val="27"/>
+        </w:rPr>
+        <w:br/>
+        <w:t xml:space="preserve">        </w:t>
+      </w:r>
+      <w:r>
+        <w:rPr>
+          <w:b/>
+          <w:bCs/>
+          <w:color w:val="000080"/>
+          <w:sz w:val="27"/>
+          <w:szCs w:val="27"/>
+        </w:rPr>
+        <w:t>return false</w:t>
+      </w:r>
+      <w:r>
+        <w:rPr>
+          <w:color w:val="000000"/>
+          <w:sz w:val="27"/>
+          <w:szCs w:val="27"/>
+        </w:rPr>
+        <w:t>;</w:t>
+      </w:r>
+      <w:r>
+        <w:rPr>
+          <w:color w:val="000000"/>
+          <w:sz w:val="27"/>
+          <w:szCs w:val="27"/>
+        </w:rPr>
+        <w:br/>
+        <w:t xml:space="preserve">    }</w:t>
+      </w:r>
+      <w:r>
+        <w:rPr>
+          <w:color w:val="000000"/>
+          <w:sz w:val="27"/>
+          <w:szCs w:val="27"/>
+        </w:rPr>
+        <w:br/>
+      </w:r>
+      <w:r>
+        <w:rPr>
+          <w:color w:val="000000"/>
+          <w:sz w:val="27"/>
+          <w:szCs w:val="27"/>
+        </w:rPr>
+        <w:br/>
+        <w:t xml:space="preserve">    </w:t>
+      </w:r>
+      <w:r>
+        <w:rPr>
+          <w:color w:val="808000"/>
+          <w:sz w:val="27"/>
+          <w:szCs w:val="27"/>
+        </w:rPr>
+        <w:t>@Override</w:t>
+      </w:r>
+      <w:r>
+        <w:rPr>
+          <w:color w:val="808000"/>
+          <w:sz w:val="27"/>
+          <w:szCs w:val="27"/>
+        </w:rPr>
+        <w:br/>
+        <w:t xml:space="preserve">    </w:t>
+      </w:r>
+      <w:r>
+        <w:rPr>
+          <w:b/>
+          <w:bCs/>
+          <w:color w:val="000080"/>
+          <w:sz w:val="27"/>
+          <w:szCs w:val="27"/>
+        </w:rPr>
+        <w:t xml:space="preserve">public boolean </w:t>
+      </w:r>
+      <w:r>
+        <w:rPr>
+          <w:color w:val="000000"/>
+          <w:sz w:val="27"/>
+          <w:szCs w:val="27"/>
+        </w:rPr>
+        <w:t>mouseMoved(</w:t>
+      </w:r>
+      <w:r>
+        <w:rPr>
+          <w:b/>
+          <w:bCs/>
+          <w:color w:val="000080"/>
+          <w:sz w:val="27"/>
+          <w:szCs w:val="27"/>
+        </w:rPr>
+        <w:t xml:space="preserve">int </w:t>
+      </w:r>
+      <w:r>
+        <w:rPr>
+          <w:color w:val="000000"/>
+          <w:sz w:val="27"/>
+          <w:szCs w:val="27"/>
+        </w:rPr>
+        <w:t xml:space="preserve">screenX, </w:t>
+      </w:r>
+      <w:r>
+        <w:rPr>
+          <w:b/>
+          <w:bCs/>
+          <w:color w:val="000080"/>
+          <w:sz w:val="27"/>
+          <w:szCs w:val="27"/>
+        </w:rPr>
+        <w:t xml:space="preserve">int </w:t>
+      </w:r>
+      <w:r>
+        <w:rPr>
+          <w:color w:val="000000"/>
+          <w:sz w:val="27"/>
+          <w:szCs w:val="27"/>
+        </w:rPr>
+        <w:t>screenY) {</w:t>
+      </w:r>
+      <w:r>
+        <w:rPr>
+          <w:color w:val="000000"/>
+          <w:sz w:val="27"/>
+          <w:szCs w:val="27"/>
+        </w:rPr>
+        <w:br/>
+        <w:t xml:space="preserve">        </w:t>
+      </w:r>
+      <w:r>
+        <w:rPr>
+          <w:b/>
+          <w:bCs/>
+          <w:color w:val="000080"/>
+          <w:sz w:val="27"/>
+          <w:szCs w:val="27"/>
+        </w:rPr>
+        <w:t>return false</w:t>
+      </w:r>
+      <w:r>
+        <w:rPr>
+          <w:color w:val="000000"/>
+          <w:sz w:val="27"/>
+          <w:szCs w:val="27"/>
+        </w:rPr>
+        <w:t>;</w:t>
+      </w:r>
+      <w:r>
+        <w:rPr>
+          <w:color w:val="000000"/>
+          <w:sz w:val="27"/>
+          <w:szCs w:val="27"/>
+        </w:rPr>
+        <w:br/>
+        <w:t xml:space="preserve">    }</w:t>
+      </w:r>
+      <w:r>
+        <w:rPr>
+          <w:color w:val="000000"/>
+          <w:sz w:val="27"/>
+          <w:szCs w:val="27"/>
+        </w:rPr>
+        <w:br/>
+      </w:r>
+      <w:r>
+        <w:rPr>
+          <w:color w:val="000000"/>
+          <w:sz w:val="27"/>
+          <w:szCs w:val="27"/>
+        </w:rPr>
+        <w:br/>
+        <w:t xml:space="preserve">    </w:t>
+      </w:r>
+      <w:r>
+        <w:rPr>
+          <w:color w:val="808000"/>
+          <w:sz w:val="27"/>
+          <w:szCs w:val="27"/>
+        </w:rPr>
+        <w:t>@Override</w:t>
+      </w:r>
+      <w:r>
+        <w:rPr>
+          <w:color w:val="808000"/>
+          <w:sz w:val="27"/>
+          <w:szCs w:val="27"/>
+        </w:rPr>
+        <w:br/>
+        <w:t xml:space="preserve">    </w:t>
+      </w:r>
+      <w:r>
+        <w:rPr>
+          <w:b/>
+          <w:bCs/>
+          <w:color w:val="000080"/>
+          <w:sz w:val="27"/>
+          <w:szCs w:val="27"/>
+        </w:rPr>
+        <w:t xml:space="preserve">public boolean </w:t>
+      </w:r>
+      <w:r>
+        <w:rPr>
+          <w:color w:val="000000"/>
+          <w:sz w:val="27"/>
+          <w:szCs w:val="27"/>
+        </w:rPr>
+        <w:t>scrolled(</w:t>
+      </w:r>
+      <w:r>
+        <w:rPr>
+          <w:b/>
+          <w:bCs/>
+          <w:color w:val="000080"/>
+          <w:sz w:val="27"/>
+          <w:szCs w:val="27"/>
+        </w:rPr>
+        <w:t xml:space="preserve">int </w:t>
+      </w:r>
+      <w:r>
+        <w:rPr>
+          <w:color w:val="000000"/>
+          <w:sz w:val="27"/>
+          <w:szCs w:val="27"/>
+        </w:rPr>
+        <w:t>amount) {</w:t>
+      </w:r>
+      <w:r>
+        <w:rPr>
+          <w:color w:val="000000"/>
+          <w:sz w:val="27"/>
+          <w:szCs w:val="27"/>
+        </w:rPr>
+        <w:br/>
+        <w:t xml:space="preserve">        </w:t>
+      </w:r>
+      <w:r>
+        <w:rPr>
+          <w:b/>
+          <w:bCs/>
+          <w:color w:val="000080"/>
+          <w:sz w:val="27"/>
+          <w:szCs w:val="27"/>
+        </w:rPr>
+        <w:t>return false</w:t>
+      </w:r>
+      <w:r>
+        <w:rPr>
+          <w:color w:val="000000"/>
+          <w:sz w:val="27"/>
+          <w:szCs w:val="27"/>
+        </w:rPr>
+        <w:t>;</w:t>
+      </w:r>
+      <w:r>
+        <w:rPr>
+          <w:color w:val="000000"/>
+          <w:sz w:val="27"/>
+          <w:szCs w:val="27"/>
+        </w:rPr>
+        <w:br/>
+        <w:t xml:space="preserve">    }</w:t>
+      </w:r>
+      <w:r>
+        <w:rPr>
+          <w:color w:val="000000"/>
+          <w:sz w:val="27"/>
+          <w:szCs w:val="27"/>
+        </w:rPr>
+        <w:br/>
+        <w:t>}</w:t>
+      </w:r>
+    </w:p>
+    <w:p>
+      <w:pPr>
+        <w:rPr>
+          <w:sz w:val="26"/>
+        </w:rPr>
+      </w:pPr>
+      <w:r>
+        <w:rPr>
+          <w:sz w:val="26"/>
+        </w:rPr>
+        <w:t>Nếu ta chạy đoạn code này trên thiết bị android trong chế độ debug và đặt một breakpoint trong method touchDown đã được generate, chúng ta thấy chương trình dừng tại method này khi ta chạm vào màn hình. Chúng ta có thể đặt tọa độ chạm bên trong method này để dùng trong game.</w:t>
+      </w:r>
+    </w:p>
+    <w:p>
+      <w:pPr>
+        <w:rPr>
+          <w:b/>
+          <w:sz w:val="26"/>
+        </w:rPr>
+      </w:pPr>
+      <w:r>
+        <w:rPr>
+          <w:b/>
+          <w:sz w:val="26"/>
+        </w:rPr>
+        <w:t>Tạo một Animation</w:t>
+      </w:r>
+    </w:p>
+    <w:p>
+      <w:pPr>
+        <w:rPr>
+          <w:b/>
+          <w:sz w:val="26"/>
+        </w:rPr>
+      </w:pPr>
+      <w:r>
+        <w:rPr>
+          <w:b/>
+          <w:noProof/>
+          <w:sz w:val="26"/>
+        </w:rPr>
+        <w:lastRenderedPageBreak/>
+        <w:drawing>
+          <wp:inline distT="0" distB="0" distL="0" distR="0">
+            <wp:extent cx="4571429" cy="2742857"/>
+            <wp:effectExtent l="0" t="0" r="635" b="635"/>
+            <wp:docPr id="4" name="Picture 4"/>
+            <wp:cNvGraphicFramePr>
+              <a:graphicFrameLocks xmlns:a="http://schemas.openxmlformats.org/drawingml/2006/main" noChangeAspect="1"/>
+            </wp:cNvGraphicFramePr>
+            <a:graphic xmlns:a="http://schemas.openxmlformats.org/drawingml/2006/main">
+              <a:graphicData uri="http://schemas.openxmlformats.org/drawingml/2006/picture">
+                <pic:pic xmlns:pic="http://schemas.openxmlformats.org/drawingml/2006/picture">
+                  <pic:nvPicPr>
+                    <pic:cNvPr id="4" name="explosion.png"/>
+                    <pic:cNvPicPr/>
+                  </pic:nvPicPr>
+                  <pic:blipFill>
+                    <a:blip r:embed="rId17">
+                      <a:extLst>
+                        <a:ext uri="{28A0092B-C50C-407E-A947-70E740481C1C}">
+                          <a14:useLocalDpi xmlns:a14="http://schemas.microsoft.com/office/drawing/2010/main" val="0"/>
+                        </a:ext>
+                      </a:extLst>
+                    </a:blip>
+                    <a:stretch>
+                      <a:fillRect/>
+                    </a:stretch>
+                  </pic:blipFill>
+                  <pic:spPr>
+                    <a:xfrm>
+                      <a:off x="0" y="0"/>
+                      <a:ext cx="4571429" cy="2742857"/>
+                    </a:xfrm>
+                    <a:prstGeom prst="rect">
+                      <a:avLst/>
+                    </a:prstGeom>
+                  </pic:spPr>
+                </pic:pic>
+              </a:graphicData>
+            </a:graphic>
+          </wp:inline>
+        </w:drawing>
+      </w:r>
+    </w:p>
+    <w:p>
+      <w:r>
+        <w:t>Các animation được tạo ra từ các image, bao gồm mộ</w:t>
+      </w:r>
+      <w:r>
+        <w:t>t chuỗi tuần tự animation. Lớp TextureRegion được dùng để lấy ra từng ảnh phụ của cảnh nổ theo thứ tự hoạt ảnh. Lớp này sẽ lấy mỗi ảnh bắt đầu từ góc trên cùng bên trái và di chuyển đến bên phải, sau đó di chuyển đến dòng tiếp theo đến khi gặp ảnh cuối cùng trong hàng và lấy ra tất cả 15 ảnh. Mỗi khi những ảnh này được phân tích, chúng có thể được thêm vào lớp Animation thực thi animation. Trong method create ta thêm code sau:</w:t>
+      </w:r>
+    </w:p>
+    <w:p>
+      <w:pPr>
+        <w:pStyle w:val="HTMLPreformatted"/>
+        <w:shd w:val="clear" w:color="auto" w:fill="FFFFFF"/>
+        <w:rPr>
+          <w:color w:val="000000"/>
+          <w:sz w:val="27"/>
+          <w:szCs w:val="27"/>
+        </w:rPr>
+      </w:pPr>
+      <w:r>
+        <w:rPr>
+          <w:color w:val="000000"/>
+          <w:sz w:val="27"/>
+          <w:szCs w:val="27"/>
+        </w:rPr>
+        <w:t xml:space="preserve">explosionSheet = </w:t>
+      </w:r>
+      <w:r>
+        <w:rPr>
+          <w:b/>
+          <w:bCs/>
+          <w:color w:val="000080"/>
+          <w:sz w:val="27"/>
+          <w:szCs w:val="27"/>
+        </w:rPr>
+        <w:t xml:space="preserve">new </w:t>
+      </w:r>
+      <w:r>
+        <w:rPr>
+          <w:color w:val="000000"/>
+          <w:sz w:val="27"/>
+          <w:szCs w:val="27"/>
+        </w:rPr>
+        <w:t>Texture(Gdx.files.internal(</w:t>
+      </w:r>
+      <w:r>
+        <w:rPr>
+          <w:b/>
+          <w:bCs/>
+          <w:color w:val="008000"/>
+          <w:sz w:val="27"/>
+          <w:szCs w:val="27"/>
+        </w:rPr>
+        <w:t>"explosion.png"</w:t>
+      </w:r>
+      <w:r>
+        <w:rPr>
+          <w:color w:val="000000"/>
+          <w:sz w:val="27"/>
+          <w:szCs w:val="27"/>
+        </w:rPr>
+        <w:t xml:space="preserve">)); </w:t>
+      </w:r>
+      <w:r>
+        <w:rPr>
+          <w:i/>
+          <w:iCs/>
+          <w:color w:val="808080"/>
+          <w:sz w:val="27"/>
+          <w:szCs w:val="27"/>
+        </w:rPr>
+        <w:t>// explosion image sheet shown above</w:t>
+      </w:r>
+      <w:r>
+        <w:rPr>
+          <w:i/>
+          <w:iCs/>
+          <w:color w:val="808080"/>
+          <w:sz w:val="27"/>
+          <w:szCs w:val="27"/>
+        </w:rPr>
+        <w:br/>
+        <w:t xml:space="preserve">        </w:t>
+      </w:r>
+      <w:r>
+        <w:rPr>
+          <w:color w:val="000000"/>
+          <w:sz w:val="27"/>
+          <w:szCs w:val="27"/>
+        </w:rPr>
+        <w:t xml:space="preserve">TextureRegion[][] textureRegions = TextureRegion.split(explosionSheet, explosionSheet.getWidth()/FRAME_COLS, explosionSheet.getHeight()/FRAME_ROWS);              </w:t>
+      </w:r>
+      <w:r>
+        <w:rPr>
+          <w:i/>
+          <w:iCs/>
+          <w:color w:val="808080"/>
+          <w:sz w:val="27"/>
+          <w:szCs w:val="27"/>
+        </w:rPr>
+        <w:t>// #10</w:t>
+      </w:r>
+      <w:r>
+        <w:rPr>
+          <w:i/>
+          <w:iCs/>
+          <w:color w:val="808080"/>
+          <w:sz w:val="27"/>
+          <w:szCs w:val="27"/>
+        </w:rPr>
+        <w:br/>
+        <w:t xml:space="preserve">        </w:t>
+      </w:r>
+      <w:r>
+        <w:rPr>
+          <w:color w:val="000000"/>
+          <w:sz w:val="27"/>
+          <w:szCs w:val="27"/>
+        </w:rPr>
+        <w:t xml:space="preserve">explosionFrames = </w:t>
+      </w:r>
+      <w:r>
+        <w:rPr>
+          <w:b/>
+          <w:bCs/>
+          <w:color w:val="000080"/>
+          <w:sz w:val="27"/>
+          <w:szCs w:val="27"/>
+        </w:rPr>
+        <w:t xml:space="preserve">new </w:t>
+      </w:r>
+      <w:r>
+        <w:rPr>
+          <w:color w:val="000000"/>
+          <w:sz w:val="27"/>
+          <w:szCs w:val="27"/>
+        </w:rPr>
+        <w:t>TextureRegion[FRAME_COLS * FRAME_ROWS];</w:t>
+      </w:r>
+      <w:r>
+        <w:rPr>
+          <w:color w:val="000000"/>
+          <w:sz w:val="27"/>
+          <w:szCs w:val="27"/>
+        </w:rPr>
+        <w:br/>
+        <w:t xml:space="preserve">        </w:t>
+      </w:r>
+      <w:r>
+        <w:rPr>
+          <w:b/>
+          <w:bCs/>
+          <w:color w:val="000080"/>
+          <w:sz w:val="27"/>
+          <w:szCs w:val="27"/>
+        </w:rPr>
+        <w:t xml:space="preserve">int </w:t>
+      </w:r>
+      <w:r>
+        <w:rPr>
+          <w:color w:val="000000"/>
+          <w:sz w:val="27"/>
+          <w:szCs w:val="27"/>
+        </w:rPr>
+        <w:t xml:space="preserve">index = </w:t>
+      </w:r>
+      <w:r>
+        <w:rPr>
+          <w:color w:val="0000FF"/>
+          <w:sz w:val="27"/>
+          <w:szCs w:val="27"/>
+        </w:rPr>
+        <w:t>0</w:t>
+      </w:r>
+      <w:r>
+        <w:rPr>
+          <w:color w:val="000000"/>
+          <w:sz w:val="27"/>
+          <w:szCs w:val="27"/>
+        </w:rPr>
+        <w:t>;</w:t>
+      </w:r>
+      <w:r>
+        <w:rPr>
+          <w:color w:val="000000"/>
+          <w:sz w:val="27"/>
+          <w:szCs w:val="27"/>
+        </w:rPr>
+        <w:br/>
+        <w:t xml:space="preserve">        </w:t>
+      </w:r>
+      <w:r>
+        <w:rPr>
+          <w:b/>
+          <w:bCs/>
+          <w:color w:val="000080"/>
+          <w:sz w:val="27"/>
+          <w:szCs w:val="27"/>
+        </w:rPr>
+        <w:t xml:space="preserve">for </w:t>
+      </w:r>
+      <w:r>
+        <w:rPr>
+          <w:color w:val="000000"/>
+          <w:sz w:val="27"/>
+          <w:szCs w:val="27"/>
+        </w:rPr>
+        <w:t>(</w:t>
+      </w:r>
+      <w:r>
+        <w:rPr>
+          <w:b/>
+          <w:bCs/>
+          <w:color w:val="000080"/>
+          <w:sz w:val="27"/>
+          <w:szCs w:val="27"/>
+        </w:rPr>
+        <w:t xml:space="preserve">int </w:t>
+      </w:r>
+      <w:r>
+        <w:rPr>
+          <w:color w:val="000000"/>
+          <w:sz w:val="27"/>
+          <w:szCs w:val="27"/>
+        </w:rPr>
+        <w:t xml:space="preserve">i = </w:t>
+      </w:r>
+      <w:r>
+        <w:rPr>
+          <w:color w:val="0000FF"/>
+          <w:sz w:val="27"/>
+          <w:szCs w:val="27"/>
+        </w:rPr>
+        <w:t>0</w:t>
+      </w:r>
+      <w:r>
+        <w:rPr>
+          <w:color w:val="000000"/>
+          <w:sz w:val="27"/>
+          <w:szCs w:val="27"/>
+        </w:rPr>
+        <w:t xml:space="preserve">; i &lt; </w:t>
+      </w:r>
+      <w:r>
+        <w:rPr>
+          <w:color w:val="20999D"/>
+          <w:sz w:val="27"/>
+          <w:szCs w:val="27"/>
+        </w:rPr>
+        <w:t>FRAME_ROWS</w:t>
+      </w:r>
+      <w:r>
+        <w:rPr>
+          <w:color w:val="000000"/>
+          <w:sz w:val="27"/>
+          <w:szCs w:val="27"/>
+        </w:rPr>
+        <w:t>; i++) {</w:t>
+      </w:r>
+      <w:r>
+        <w:rPr>
+          <w:color w:val="000000"/>
+          <w:sz w:val="27"/>
+          <w:szCs w:val="27"/>
+        </w:rPr>
+        <w:br/>
+        <w:t xml:space="preserve">        </w:t>
+      </w:r>
+      <w:r>
+        <w:rPr>
+          <w:b/>
+          <w:bCs/>
+          <w:color w:val="000080"/>
+          <w:sz w:val="27"/>
+          <w:szCs w:val="27"/>
+        </w:rPr>
+        <w:t xml:space="preserve">for </w:t>
+      </w:r>
+      <w:r>
+        <w:rPr>
+          <w:color w:val="000000"/>
+          <w:sz w:val="27"/>
+          <w:szCs w:val="27"/>
+        </w:rPr>
+        <w:t>(</w:t>
+      </w:r>
+      <w:r>
+        <w:rPr>
+          <w:b/>
+          <w:bCs/>
+          <w:color w:val="000080"/>
+          <w:sz w:val="27"/>
+          <w:szCs w:val="27"/>
+        </w:rPr>
+        <w:t xml:space="preserve">int </w:t>
+      </w:r>
+      <w:r>
+        <w:rPr>
+          <w:color w:val="000000"/>
+          <w:sz w:val="27"/>
+          <w:szCs w:val="27"/>
+        </w:rPr>
+        <w:t xml:space="preserve">j = </w:t>
+      </w:r>
+      <w:r>
+        <w:rPr>
+          <w:color w:val="0000FF"/>
+          <w:sz w:val="27"/>
+          <w:szCs w:val="27"/>
+        </w:rPr>
+        <w:t>0</w:t>
+      </w:r>
+      <w:r>
+        <w:rPr>
+          <w:color w:val="000000"/>
+          <w:sz w:val="27"/>
+          <w:szCs w:val="27"/>
+        </w:rPr>
+        <w:t xml:space="preserve">; j &lt; </w:t>
+      </w:r>
+      <w:r>
+        <w:rPr>
+          <w:color w:val="20999D"/>
+          <w:sz w:val="27"/>
+          <w:szCs w:val="27"/>
+        </w:rPr>
+        <w:t>FRAME_COLS</w:t>
+      </w:r>
+      <w:r>
+        <w:rPr>
+          <w:color w:val="000000"/>
+          <w:sz w:val="27"/>
+          <w:szCs w:val="27"/>
+        </w:rPr>
+        <w:t>; j++) {</w:t>
+      </w:r>
+      <w:r>
+        <w:rPr>
+          <w:color w:val="000000"/>
+          <w:sz w:val="27"/>
+          <w:szCs w:val="27"/>
+        </w:rPr>
+        <w:br/>
+        <w:t xml:space="preserve">        explosionFrames[index++] = textureRegions[i][j];</w:t>
+      </w:r>
+      <w:r>
+        <w:rPr>
+          <w:color w:val="000000"/>
+          <w:sz w:val="27"/>
+          <w:szCs w:val="27"/>
+        </w:rPr>
+        <w:br/>
+        <w:t xml:space="preserve">        }</w:t>
+      </w:r>
+      <w:r>
+        <w:rPr>
+          <w:color w:val="000000"/>
+          <w:sz w:val="27"/>
+          <w:szCs w:val="27"/>
+        </w:rPr>
+        <w:br/>
+        <w:t xml:space="preserve">        }</w:t>
+      </w:r>
+      <w:r>
+        <w:rPr>
+          <w:color w:val="000000"/>
+          <w:sz w:val="27"/>
+          <w:szCs w:val="27"/>
+        </w:rPr>
+        <w:br/>
+        <w:t xml:space="preserve">        explosionAnimation = </w:t>
+      </w:r>
+      <w:r>
+        <w:rPr>
+          <w:b/>
+          <w:bCs/>
+          <w:color w:val="000080"/>
+          <w:sz w:val="27"/>
+          <w:szCs w:val="27"/>
+        </w:rPr>
+        <w:t xml:space="preserve">new </w:t>
+      </w:r>
+      <w:r>
+        <w:rPr>
+          <w:color w:val="000000"/>
+          <w:sz w:val="27"/>
+          <w:szCs w:val="27"/>
+        </w:rPr>
+        <w:t>Animation(</w:t>
+      </w:r>
+      <w:r>
+        <w:rPr>
+          <w:color w:val="0000FF"/>
+          <w:sz w:val="27"/>
+          <w:szCs w:val="27"/>
+        </w:rPr>
+        <w:t>0.025f</w:t>
+      </w:r>
+      <w:r>
+        <w:rPr>
+          <w:color w:val="000000"/>
+          <w:sz w:val="27"/>
+          <w:szCs w:val="27"/>
+        </w:rPr>
+        <w:t>, explosionFrames);</w:t>
+      </w:r>
+    </w:p>
+    <w:p>
+      <w:pPr>
+        <w:rPr>
+          <w:b/>
+          <w:sz w:val="26"/>
+        </w:rPr>
+      </w:pPr>
+    </w:p>
+    <w:p>
+      <w:pPr>
+        <w:rPr>
+          <w:b/>
+          <w:sz w:val="26"/>
+        </w:rPr>
+      </w:pPr>
+    </w:p>
+    <w:p>
+      <w:pPr>
+        <w:rPr>
+          <w:b/>
+          <w:sz w:val="26"/>
+        </w:rPr>
+      </w:pPr>
+    </w:p>
+    <w:p>
+      <w:r>
+        <w:lastRenderedPageBreak/>
+        <w:t>Để thể hiện sự nổ trong method render, ta cần theo dõi tình trạng của animation. Khi muốn thể hiện một vụ nổ, mỗi lần gọi method render, ta cần tăng vị trí của animation để lấy ảnh tiếp theo. Chúng ta sử dụng method getDeltaTime để lấy giá trị tiếp theo của game và thêm nó vào stateTime hiện tại.</w:t>
+      </w:r>
+      <w:r>
+        <w:t xml:space="preserve"> Đoạn code dưới đây sẽ vẽ animation khi người dùng chạm vào màn hình. Chúng ta sẽ thảo luận </w:t>
+      </w:r>
+      <w:r>
+        <w:t>kỹ hơn ở phần tiếp theo. Chú ý là explosionAnimation có một method getKeyFrame. Tham số đầu tiên của method này lấy stateTime hiện tại để quyết định xem ảnh nào trong thứ tự animation sẽ được render. Tham số thứ hai cho biết ta có lặp lại animation không. Trong ví dụ này chúng ta sẽ không lặp, chỉ thể hiện 15 ảnh theo thứ tự . Hãy để ý câu lệnh if trong đoạn bật explosionAnimation. Bên trong câu lệnh if, lớp Animation có một method tên là isAnimationFinished để cho phép chúng ta xác định khi nào animation thực hiện xong một lần.</w:t>
+      </w:r>
+    </w:p>
+    <w:p>
+      <w:pPr>
+        <w:pStyle w:val="HTMLPreformatted"/>
+        <w:shd w:val="clear" w:color="auto" w:fill="FFFFFF"/>
+        <w:rPr>
+          <w:color w:val="000000"/>
+          <w:sz w:val="27"/>
+          <w:szCs w:val="27"/>
+        </w:rPr>
+      </w:pPr>
+      <w:r>
+        <w:rPr>
+          <w:color w:val="000000"/>
+          <w:sz w:val="27"/>
+          <w:szCs w:val="27"/>
+        </w:rPr>
+        <w:t>stateTime += Gdx.graphics.getDeltaTime();</w:t>
+      </w:r>
+      <w:r>
+        <w:rPr>
+          <w:color w:val="000000"/>
+          <w:sz w:val="27"/>
+          <w:szCs w:val="27"/>
+        </w:rPr>
+        <w:br/>
+        <w:t xml:space="preserve">        </w:t>
+      </w:r>
+      <w:r>
+        <w:rPr>
+          <w:b/>
+          <w:bCs/>
+          <w:color w:val="000080"/>
+          <w:sz w:val="27"/>
+          <w:szCs w:val="27"/>
+        </w:rPr>
+        <w:t xml:space="preserve">if </w:t>
+      </w:r>
+      <w:r>
+        <w:rPr>
+          <w:color w:val="000000"/>
+          <w:sz w:val="27"/>
+          <w:szCs w:val="27"/>
+        </w:rPr>
+        <w:t>(!explosionAnimation.isAnimationFinished(stateTime) &amp;&amp; explosionHappening) {</w:t>
+      </w:r>
+      <w:r>
+        <w:rPr>
+          <w:color w:val="000000"/>
+          <w:sz w:val="27"/>
+          <w:szCs w:val="27"/>
+        </w:rPr>
+        <w:br/>
+        <w:t xml:space="preserve">        currentFrame = explosionAnimation.getKeyFrame(stateTime, </w:t>
+      </w:r>
+      <w:r>
+        <w:rPr>
+          <w:b/>
+          <w:bCs/>
+          <w:color w:val="000080"/>
+          <w:sz w:val="27"/>
+          <w:szCs w:val="27"/>
+        </w:rPr>
+        <w:t>false</w:t>
+      </w:r>
+      <w:r>
+        <w:rPr>
+          <w:color w:val="000000"/>
+          <w:sz w:val="27"/>
+          <w:szCs w:val="27"/>
+        </w:rPr>
+        <w:t xml:space="preserve">);  </w:t>
+      </w:r>
+      <w:r>
+        <w:rPr>
+          <w:i/>
+          <w:iCs/>
+          <w:color w:val="808080"/>
+          <w:sz w:val="27"/>
+          <w:szCs w:val="27"/>
+        </w:rPr>
+        <w:t>// #16</w:t>
+      </w:r>
+      <w:r>
+        <w:rPr>
+          <w:i/>
+          <w:iCs/>
+          <w:color w:val="808080"/>
+          <w:sz w:val="27"/>
+          <w:szCs w:val="27"/>
+        </w:rPr>
+        <w:br/>
+        <w:t xml:space="preserve">        </w:t>
+      </w:r>
+      <w:r>
+        <w:rPr>
+          <w:color w:val="000000"/>
+          <w:sz w:val="27"/>
+          <w:szCs w:val="27"/>
+        </w:rPr>
+        <w:t xml:space="preserve">camera.unproject(touchPoint.set(touchCoordinateX, touchCoordinateY, </w:t>
+      </w:r>
+      <w:r>
+        <w:rPr>
+          <w:color w:val="0000FF"/>
+          <w:sz w:val="27"/>
+          <w:szCs w:val="27"/>
+        </w:rPr>
+        <w:t>0</w:t>
+      </w:r>
+      <w:r>
+        <w:rPr>
+          <w:color w:val="000000"/>
+          <w:sz w:val="27"/>
+          <w:szCs w:val="27"/>
+        </w:rPr>
+        <w:t>));</w:t>
+      </w:r>
+      <w:r>
+        <w:rPr>
+          <w:color w:val="000000"/>
+          <w:sz w:val="27"/>
+          <w:szCs w:val="27"/>
+        </w:rPr>
+        <w:br/>
+        <w:t xml:space="preserve">        batch.draw(currentFrame, touchPoint.x, touchPoint.y);</w:t>
+      </w:r>
+      <w:r>
+        <w:rPr>
+          <w:color w:val="000000"/>
+          <w:sz w:val="27"/>
+          <w:szCs w:val="27"/>
+        </w:rPr>
+        <w:br/>
+        <w:t xml:space="preserve">        }</w:t>
+      </w:r>
+    </w:p>
+    <w:p>
+      <w:pPr>
+        <w:pStyle w:val="NormalWeb"/>
+      </w:pPr>
+      <w:r>
+        <w:rPr>
+          <w:b/>
+          <w:bCs/>
+        </w:rPr>
+        <w:t>Thay đổi trạng thái sau một thao tác chạm</w:t>
+      </w:r>
+    </w:p>
+    <w:p>
+      <w:pPr>
+        <w:rPr>
+          <w:sz w:val="26"/>
+        </w:rPr>
+      </w:pPr>
+      <w:r>
+        <w:rPr>
+          <w:sz w:val="26"/>
+        </w:rPr>
+        <w:t>Trong phần trước, chúng ta đã nói về interface InputProcessor. Điều ta muốn xảy ra ngay khi người dùng chạm vào màn hình</w:t>
+      </w:r>
+      <w:r>
+        <w:rPr>
+          <w:sz w:val="26"/>
+        </w:rPr>
+        <w:t xml:space="preserve"> là</w:t>
+      </w:r>
+      <w:r>
+        <w:rPr>
+          <w:sz w:val="26"/>
+        </w:rPr>
+        <w:t xml:space="preserve"> hoạt ảnh nổ xảy ra.</w:t>
+      </w:r>
+      <w:r>
+        <w:rPr>
+          <w:sz w:val="26"/>
+        </w:rPr>
+        <w:t xml:space="preserve"> Nói cách khác, tất cả 15 khung hình được chạy. trong method touchDown của Inputprocessor, chúng ta muốn tắt hiệu ứng nổ.</w:t>
+      </w:r>
+    </w:p>
+    <w:p>
+      <w:pPr>
+        <w:pStyle w:val="HTMLPreformatted"/>
+        <w:shd w:val="clear" w:color="auto" w:fill="FFFFFF"/>
+        <w:rPr>
+          <w:color w:val="000000"/>
+          <w:sz w:val="27"/>
+          <w:szCs w:val="27"/>
+        </w:rPr>
+      </w:pPr>
+      <w:r>
+        <w:rPr>
+          <w:color w:val="808000"/>
+          <w:sz w:val="27"/>
+          <w:szCs w:val="27"/>
+        </w:rPr>
+        <w:t>@Override</w:t>
+      </w:r>
+      <w:r>
+        <w:rPr>
+          <w:color w:val="808000"/>
+          <w:sz w:val="27"/>
+          <w:szCs w:val="27"/>
+        </w:rPr>
+        <w:br/>
+      </w:r>
+      <w:r>
+        <w:rPr>
+          <w:b/>
+          <w:bCs/>
+          <w:color w:val="000080"/>
+          <w:sz w:val="27"/>
+          <w:szCs w:val="27"/>
+        </w:rPr>
+        <w:t xml:space="preserve">public boolean </w:t>
+      </w:r>
+      <w:r>
+        <w:rPr>
+          <w:color w:val="000000"/>
+          <w:sz w:val="27"/>
+          <w:szCs w:val="27"/>
+        </w:rPr>
+        <w:t>touchDown(</w:t>
+      </w:r>
+      <w:r>
+        <w:rPr>
+          <w:b/>
+          <w:bCs/>
+          <w:color w:val="000080"/>
+          <w:sz w:val="27"/>
+          <w:szCs w:val="27"/>
+        </w:rPr>
+        <w:t xml:space="preserve">int </w:t>
+      </w:r>
+      <w:r>
+        <w:rPr>
+          <w:color w:val="000000"/>
+          <w:sz w:val="27"/>
+          <w:szCs w:val="27"/>
+        </w:rPr>
+        <w:t xml:space="preserve">screenX, </w:t>
+      </w:r>
+      <w:r>
+        <w:rPr>
+          <w:b/>
+          <w:bCs/>
+          <w:color w:val="000080"/>
+          <w:sz w:val="27"/>
+          <w:szCs w:val="27"/>
+        </w:rPr>
+        <w:t xml:space="preserve">int </w:t>
+      </w:r>
+      <w:r>
+        <w:rPr>
+          <w:color w:val="000000"/>
+          <w:sz w:val="27"/>
+          <w:szCs w:val="27"/>
+        </w:rPr>
+        <w:t xml:space="preserve">screenY, </w:t>
+      </w:r>
+      <w:r>
+        <w:rPr>
+          <w:b/>
+          <w:bCs/>
+          <w:color w:val="000080"/>
+          <w:sz w:val="27"/>
+          <w:szCs w:val="27"/>
+        </w:rPr>
+        <w:t xml:space="preserve">int </w:t>
+      </w:r>
+      <w:r>
+        <w:rPr>
+          <w:color w:val="000000"/>
+          <w:sz w:val="27"/>
+          <w:szCs w:val="27"/>
+        </w:rPr>
+        <w:t xml:space="preserve">pointer, </w:t>
+      </w:r>
+      <w:r>
+        <w:rPr>
+          <w:b/>
+          <w:bCs/>
+          <w:color w:val="000080"/>
+          <w:sz w:val="27"/>
+          <w:szCs w:val="27"/>
+        </w:rPr>
+        <w:t xml:space="preserve">int </w:t>
+      </w:r>
+      <w:r>
+        <w:rPr>
+          <w:color w:val="000000"/>
+          <w:sz w:val="27"/>
+          <w:szCs w:val="27"/>
+        </w:rPr>
+        <w:t>button) {</w:t>
+      </w:r>
+      <w:r>
+        <w:rPr>
+          <w:color w:val="000000"/>
+          <w:sz w:val="27"/>
+          <w:szCs w:val="27"/>
+        </w:rPr>
+        <w:br/>
+        <w:t xml:space="preserve">    touchCoordinateX = screenX;</w:t>
+      </w:r>
+      <w:r>
+        <w:rPr>
+          <w:color w:val="000000"/>
+          <w:sz w:val="27"/>
+          <w:szCs w:val="27"/>
+        </w:rPr>
+        <w:br/>
+        <w:t xml:space="preserve">    touchCoordinateY = screenY;</w:t>
+      </w:r>
+      <w:r>
+        <w:rPr>
+          <w:color w:val="000000"/>
+          <w:sz w:val="27"/>
+          <w:szCs w:val="27"/>
+        </w:rPr>
+        <w:br/>
+        <w:t xml:space="preserve">    stateTime = </w:t>
+      </w:r>
+      <w:r>
+        <w:rPr>
+          <w:color w:val="0000FF"/>
+          <w:sz w:val="27"/>
+          <w:szCs w:val="27"/>
+        </w:rPr>
+        <w:t>0</w:t>
+      </w:r>
+      <w:r>
+        <w:rPr>
+          <w:color w:val="000000"/>
+          <w:sz w:val="27"/>
+          <w:szCs w:val="27"/>
+        </w:rPr>
+        <w:t>;</w:t>
+      </w:r>
+      <w:r>
+        <w:rPr>
+          <w:color w:val="000000"/>
+          <w:sz w:val="27"/>
+          <w:szCs w:val="27"/>
+        </w:rPr>
+        <w:br/>
+        <w:t xml:space="preserve">    explosionHappening = </w:t>
+      </w:r>
+      <w:r>
+        <w:rPr>
+          <w:b/>
+          <w:bCs/>
+          <w:color w:val="000080"/>
+          <w:sz w:val="27"/>
+          <w:szCs w:val="27"/>
+        </w:rPr>
+        <w:t>true</w:t>
+      </w:r>
+      <w:r>
+        <w:rPr>
+          <w:color w:val="000000"/>
+          <w:sz w:val="27"/>
+          <w:szCs w:val="27"/>
+        </w:rPr>
+        <w:t>;</w:t>
+      </w:r>
+      <w:r>
+        <w:rPr>
+          <w:color w:val="000000"/>
+          <w:sz w:val="27"/>
+          <w:szCs w:val="27"/>
+        </w:rPr>
+        <w:br/>
+        <w:t xml:space="preserve">    </w:t>
+      </w:r>
+      <w:r>
+        <w:rPr>
+          <w:b/>
+          <w:bCs/>
+          <w:color w:val="000080"/>
+          <w:sz w:val="27"/>
+          <w:szCs w:val="27"/>
+        </w:rPr>
+        <w:t>return true</w:t>
+      </w:r>
+      <w:r>
+        <w:rPr>
+          <w:color w:val="000000"/>
+          <w:sz w:val="27"/>
+          <w:szCs w:val="27"/>
+        </w:rPr>
+        <w:t>;</w:t>
+      </w:r>
+      <w:r>
+        <w:rPr>
+          <w:color w:val="000000"/>
+          <w:sz w:val="27"/>
+          <w:szCs w:val="27"/>
+        </w:rPr>
+        <w:br/>
+        <w:t>}</w:t>
+      </w:r>
+    </w:p>
+    <w:p>
+      <w:pPr>
+        <w:pStyle w:val="NormalWeb"/>
+      </w:pPr>
+    </w:p>
+    <w:p>
+      <w:pPr>
+        <w:pStyle w:val="NormalWeb"/>
+      </w:pPr>
+    </w:p>
+    <w:p>
+      <w:pPr>
+        <w:rPr>
+          <w:sz w:val="26"/>
+        </w:rPr>
+      </w:pPr>
+      <w:r>
+        <w:rPr>
+          <w:sz w:val="26"/>
+        </w:rPr>
+        <w:lastRenderedPageBreak/>
+        <w:t>Method này lấy tọa độ chạm nơi ta muốn sự kiện nổ xảy ra. Đồng thời nó reset lại stateTime vì vậy tuần tự vụ nổ diễn ra bắt đầu từ đầu. Cuối cùng, method này đặt một cờ trong tiến trình của vụ nổ.</w:t>
+      </w:r>
+    </w:p>
+    <w:p>
+      <w:pPr>
+        <w:rPr>
+          <w:b/>
+          <w:sz w:val="26"/>
+        </w:rPr>
+      </w:pPr>
+      <w:r>
+        <w:rPr>
+          <w:b/>
+          <w:sz w:val="26"/>
+        </w:rPr>
+        <w:t>Tọa độ của camera</w:t>
+      </w:r>
+    </w:p>
+    <w:p>
+      <w:pPr>
+        <w:rPr>
+          <w:sz w:val="26"/>
+        </w:rPr>
+      </w:pPr>
+      <w:r>
+        <w:rPr>
+          <w:sz w:val="26"/>
+        </w:rPr>
+        <w:t>Tọa độ chạm trả về theo tọa độ màn hình, vì vậy ta cần dịch chúng sang tọa độ thực. Để làm điều này ta cần một camera. Trong ví dụ này, ta sử dụng camera để dịch tọa độ chạm để so khớp với vị trí ngón tay chạm trên màn hình vì vậy ta có thể vẽ animation tại vị trí thích hợp. Đầu tiên ta cần khởi tạo camera trong phương thức create như bên dưới:</w:t>
+      </w:r>
+    </w:p>
+    <w:p>
+      <w:pPr>
+        <w:pStyle w:val="HTMLPreformatted"/>
+        <w:shd w:val="clear" w:color="auto" w:fill="FFFFFF"/>
+        <w:rPr>
+          <w:color w:val="000000"/>
+          <w:sz w:val="27"/>
+          <w:szCs w:val="27"/>
+        </w:rPr>
+      </w:pPr>
+      <w:r>
+        <w:rPr>
+          <w:color w:val="000000"/>
+          <w:sz w:val="27"/>
+          <w:szCs w:val="27"/>
+        </w:rPr>
+        <w:t xml:space="preserve">camera = </w:t>
+      </w:r>
+      <w:r>
+        <w:rPr>
+          <w:b/>
+          <w:bCs/>
+          <w:color w:val="000080"/>
+          <w:sz w:val="27"/>
+          <w:szCs w:val="27"/>
+        </w:rPr>
+        <w:t xml:space="preserve">new </w:t>
+      </w:r>
+      <w:r>
+        <w:rPr>
+          <w:color w:val="000000"/>
+          <w:sz w:val="27"/>
+          <w:szCs w:val="27"/>
+        </w:rPr>
+        <w:t>OrthographicCamera(Gdx.graphics.getWidth(), Gdx.graphics.getHeight());</w:t>
+      </w:r>
+      <w:r>
+        <w:rPr>
+          <w:color w:val="000000"/>
+          <w:sz w:val="27"/>
+          <w:szCs w:val="27"/>
+        </w:rPr>
+        <w:br/>
+        <w:t xml:space="preserve">        camera.position.set(camera.viewportWidth * </w:t>
+      </w:r>
+      <w:r>
+        <w:rPr>
+          <w:color w:val="0000FF"/>
+          <w:sz w:val="27"/>
+          <w:szCs w:val="27"/>
+        </w:rPr>
+        <w:t>.5f</w:t>
+      </w:r>
+      <w:r>
+        <w:rPr>
+          <w:color w:val="000000"/>
+          <w:sz w:val="27"/>
+          <w:szCs w:val="27"/>
+        </w:rPr>
+        <w:t xml:space="preserve">, camera.viewportHeight * </w:t>
+      </w:r>
+      <w:r>
+        <w:rPr>
+          <w:color w:val="0000FF"/>
+          <w:sz w:val="27"/>
+          <w:szCs w:val="27"/>
+        </w:rPr>
+        <w:t>.5f</w:t>
+      </w:r>
+      <w:r>
+        <w:rPr>
+          <w:color w:val="000000"/>
+          <w:sz w:val="27"/>
+          <w:szCs w:val="27"/>
+        </w:rPr>
+        <w:t xml:space="preserve">, </w:t>
+      </w:r>
+      <w:r>
+        <w:rPr>
+          <w:color w:val="0000FF"/>
+          <w:sz w:val="27"/>
+          <w:szCs w:val="27"/>
+        </w:rPr>
+        <w:t>0f</w:t>
+      </w:r>
+      <w:r>
+        <w:rPr>
+          <w:color w:val="000000"/>
+          <w:sz w:val="27"/>
+          <w:szCs w:val="27"/>
+        </w:rPr>
+        <w:t>);</w:t>
+      </w:r>
+      <w:r>
+        <w:rPr>
+          <w:color w:val="000000"/>
+          <w:sz w:val="27"/>
+          <w:szCs w:val="27"/>
+        </w:rPr>
+        <w:br/>
+      </w:r>
+      <w:r>
+        <w:rPr>
+          <w:color w:val="000000"/>
+          <w:sz w:val="27"/>
+          <w:szCs w:val="27"/>
+        </w:rPr>
+        <w:br/>
+        <w:t>&lt;</w:t>
+      </w:r>
+      <w:r>
+        <w:rPr>
+          <w:color w:val="20999D"/>
+          <w:sz w:val="27"/>
+          <w:szCs w:val="27"/>
+        </w:rPr>
+        <w:t xml:space="preserve">span </w:t>
+      </w:r>
+      <w:r>
+        <w:rPr>
+          <w:color w:val="000000"/>
+          <w:sz w:val="27"/>
+          <w:szCs w:val="27"/>
+        </w:rPr>
+        <w:t>style=</w:t>
+      </w:r>
+      <w:r>
+        <w:rPr>
+          <w:b/>
+          <w:bCs/>
+          <w:color w:val="008000"/>
+          <w:sz w:val="27"/>
+          <w:szCs w:val="27"/>
+        </w:rPr>
+        <w:t>"font-family: Georgia, 'Times New Roman', 'Bitstream Charter', Times, serif; font-size: 13px; line-height: 19px;"</w:t>
+      </w:r>
+      <w:r>
+        <w:rPr>
+          <w:color w:val="000000"/>
+          <w:sz w:val="27"/>
+          <w:szCs w:val="27"/>
+        </w:rPr>
+        <w:t xml:space="preserve">&gt;To initialize the camera, we need to construct the camera with the width and height of the graphic area.  Then we need to set the  camera position to be smack in the middle of the screen.  The camera uses </w:t>
+      </w:r>
+      <w:r>
+        <w:rPr>
+          <w:color w:val="0000FF"/>
+          <w:sz w:val="27"/>
+          <w:szCs w:val="27"/>
+        </w:rPr>
+        <w:t xml:space="preserve">3D </w:t>
+      </w:r>
+      <w:r>
+        <w:rPr>
+          <w:color w:val="000000"/>
+          <w:sz w:val="27"/>
+          <w:szCs w:val="27"/>
+        </w:rPr>
+        <w:t xml:space="preserve">coordinates, but we are only concerned with the X and Y coordinates </w:t>
+      </w:r>
+      <w:r>
+        <w:rPr>
+          <w:b/>
+          <w:bCs/>
+          <w:color w:val="000080"/>
+          <w:sz w:val="27"/>
+          <w:szCs w:val="27"/>
+        </w:rPr>
+        <w:t xml:space="preserve">for </w:t>
+      </w:r>
+      <w:r>
+        <w:rPr>
+          <w:color w:val="000000"/>
+          <w:sz w:val="27"/>
+          <w:szCs w:val="27"/>
+        </w:rPr>
+        <w:t>the explosion, so we set the Z position to zero and the x and y coordinates of the camera to the screens midpoint.</w:t>
+      </w:r>
+      <w:r>
+        <w:rPr>
+          <w:color w:val="000000"/>
+          <w:sz w:val="27"/>
+          <w:szCs w:val="27"/>
+        </w:rPr>
+        <w:br/>
+      </w:r>
+      <w:r>
+        <w:rPr>
+          <w:color w:val="000000"/>
+          <w:sz w:val="27"/>
+          <w:szCs w:val="27"/>
+        </w:rPr>
+        <w:br/>
+        <w:t xml:space="preserve">        Now that we have our camera created the way we want it, we can unproject the touch points in the render method to reflect the game world coordinates using a Vector3 </w:t>
+      </w:r>
+      <w:r>
+        <w:rPr>
+          <w:b/>
+          <w:bCs/>
+          <w:color w:val="000080"/>
+          <w:sz w:val="27"/>
+          <w:szCs w:val="27"/>
+        </w:rPr>
+        <w:t xml:space="preserve">class </w:t>
+      </w:r>
+      <w:r>
+        <w:rPr>
+          <w:color w:val="000000"/>
+          <w:sz w:val="27"/>
+          <w:szCs w:val="27"/>
+        </w:rPr>
+        <w:t xml:space="preserve">.  The touchPoint, which is the instance of the Vector3 </w:t>
+      </w:r>
+      <w:r>
+        <w:rPr>
+          <w:b/>
+          <w:bCs/>
+          <w:color w:val="000080"/>
+          <w:sz w:val="27"/>
+          <w:szCs w:val="27"/>
+        </w:rPr>
+        <w:t>class</w:t>
+      </w:r>
+      <w:r>
+        <w:rPr>
+          <w:color w:val="000000"/>
+          <w:sz w:val="27"/>
+          <w:szCs w:val="27"/>
+        </w:rPr>
+        <w:t>,  can then be used to set the animation location.</w:t>
+      </w:r>
+      <w:r>
+        <w:rPr>
+          <w:color w:val="000000"/>
+          <w:sz w:val="27"/>
+          <w:szCs w:val="27"/>
+        </w:rPr>
+        <w:br/>
+      </w:r>
+      <w:r>
+        <w:rPr>
+          <w:color w:val="000000"/>
+          <w:sz w:val="27"/>
+          <w:szCs w:val="27"/>
+        </w:rPr>
+        <w:br/>
+        <w:t>&lt;/span&gt;</w:t>
+      </w:r>
+    </w:p>
+    <w:p>
+      <w:pPr>
+        <w:rPr>
+          <w:b/>
+          <w:sz w:val="26"/>
+        </w:rPr>
+      </w:pPr>
+    </w:p>
+    <w:p>
+      <w:pPr>
+        <w:pStyle w:val="HTMLPreformatted"/>
+        <w:shd w:val="clear" w:color="auto" w:fill="FFFFFF"/>
+        <w:rPr>
+          <w:color w:val="000000"/>
+          <w:sz w:val="27"/>
+          <w:szCs w:val="27"/>
+        </w:rPr>
+      </w:pPr>
+      <w:r>
+        <w:rPr>
+          <w:color w:val="000000"/>
+          <w:sz w:val="27"/>
+          <w:szCs w:val="27"/>
+        </w:rPr>
+        <w:t xml:space="preserve">camera.unproject(touchPoint.set(touchCoordinateX, touchCoordinateY, </w:t>
+      </w:r>
+      <w:r>
+        <w:rPr>
+          <w:color w:val="0000FF"/>
+          <w:sz w:val="27"/>
+          <w:szCs w:val="27"/>
+        </w:rPr>
+        <w:t>0</w:t>
+      </w:r>
+      <w:r>
+        <w:rPr>
+          <w:color w:val="000000"/>
+          <w:sz w:val="27"/>
+          <w:szCs w:val="27"/>
+        </w:rPr>
+        <w:t>));</w:t>
+      </w:r>
+      <w:r>
+        <w:rPr>
+          <w:color w:val="000000"/>
+          <w:sz w:val="27"/>
+          <w:szCs w:val="27"/>
+        </w:rPr>
+        <w:br/>
+        <w:t xml:space="preserve">        batch.draw(currentFrame, touchPoint.x, touchPoint.y);</w:t>
+      </w:r>
+    </w:p>
+    <w:p>
+      <w:pPr>
+        <w:rPr>
+          <w:b/>
+          <w:sz w:val="26"/>
+        </w:rPr>
+      </w:pPr>
+    </w:p>
+    <w:p>
+      <w:pPr>
+        <w:rPr>
+          <w:b/>
+          <w:sz w:val="26"/>
+        </w:rPr>
+      </w:pPr>
+      <w:r>
+        <w:rPr>
+          <w:b/>
+          <w:sz w:val="26"/>
+        </w:rPr>
+        <w:lastRenderedPageBreak/>
+        <w:t>Tạo một trái bom!</w:t>
+      </w:r>
+    </w:p>
+    <w:p>
+      <w:pPr>
+        <w:rPr>
+          <w:sz w:val="26"/>
+        </w:rPr>
+      </w:pPr>
+      <w:r>
+        <w:rPr>
+          <w:sz w:val="26"/>
+        </w:rPr>
+        <w:t xml:space="preserve">Vụ nổ cần có âm thanh đi kèm. Tạo âm thanh trong gdx lib rất dễ dàng. Trong method create chúng ta chỉ cần tạo một đối tượng Sound mới. </w:t>
+      </w:r>
+      <w:r>
+        <w:rPr>
+          <w:sz w:val="26"/>
+        </w:rPr>
+        <w:t>Ta cần đặt một file âm thanh (boom.m4a) trong folder assets</w:t>
+      </w:r>
+    </w:p>
+    <w:p>
+      <w:pPr>
+        <w:pStyle w:val="HTMLPreformatted"/>
+        <w:shd w:val="clear" w:color="auto" w:fill="FFFFFF"/>
+        <w:rPr>
+          <w:color w:val="000000"/>
+          <w:sz w:val="27"/>
+          <w:szCs w:val="27"/>
+        </w:rPr>
+      </w:pPr>
+      <w:r>
+        <w:rPr>
+          <w:color w:val="000000"/>
+          <w:sz w:val="27"/>
+          <w:szCs w:val="27"/>
+        </w:rPr>
+        <w:t>sound = Gdx.audio.newSound(Gdx.files.internal(</w:t>
+      </w:r>
+      <w:r>
+        <w:rPr>
+          <w:b/>
+          <w:bCs/>
+          <w:color w:val="008000"/>
+          <w:sz w:val="27"/>
+          <w:szCs w:val="27"/>
+        </w:rPr>
+        <w:t>"boom.m4a"</w:t>
+      </w:r>
+      <w:r>
+        <w:rPr>
+          <w:color w:val="000000"/>
+          <w:sz w:val="27"/>
+          <w:szCs w:val="27"/>
+        </w:rPr>
+        <w:t>));</w:t>
+      </w:r>
+    </w:p>
+    <w:p>
+      <w:pPr>
+        <w:pStyle w:val="HTMLPreformatted"/>
+        <w:shd w:val="clear" w:color="auto" w:fill="FFFFFF"/>
+        <w:rPr>
+          <w:color w:val="000000"/>
+          <w:sz w:val="27"/>
+          <w:szCs w:val="27"/>
+        </w:rPr>
+      </w:pPr>
+    </w:p>
+    <w:p>
+      <w:pPr>
+        <w:rPr>
+          <w:sz w:val="26"/>
+        </w:rPr>
+      </w:pPr>
+      <w:r>
+        <w:rPr>
+          <w:sz w:val="26"/>
+        </w:rPr>
+        <w:t>Trong method touch chúng ta chỉ cần bật âm thanh khi người dùng chạm vào màn hình :</w:t>
+      </w:r>
+    </w:p>
+    <w:p>
+      <w:pPr>
+        <w:pStyle w:val="HTMLPreformatted"/>
+        <w:shd w:val="clear" w:color="auto" w:fill="FFFFFF"/>
+        <w:rPr>
+          <w:color w:val="000000"/>
+          <w:sz w:val="27"/>
+          <w:szCs w:val="27"/>
+        </w:rPr>
+      </w:pPr>
+      <w:r>
+        <w:rPr>
+          <w:color w:val="808000"/>
+          <w:sz w:val="27"/>
+          <w:szCs w:val="27"/>
+        </w:rPr>
+        <w:t>@Override</w:t>
+      </w:r>
+      <w:r>
+        <w:rPr>
+          <w:color w:val="808000"/>
+          <w:sz w:val="27"/>
+          <w:szCs w:val="27"/>
+        </w:rPr>
+        <w:br/>
+      </w:r>
+      <w:r>
+        <w:rPr>
+          <w:b/>
+          <w:bCs/>
+          <w:color w:val="000080"/>
+          <w:sz w:val="27"/>
+          <w:szCs w:val="27"/>
+        </w:rPr>
+        <w:t xml:space="preserve">public boolean </w:t>
+      </w:r>
+      <w:r>
+        <w:rPr>
+          <w:color w:val="000000"/>
+          <w:sz w:val="27"/>
+          <w:szCs w:val="27"/>
+        </w:rPr>
+        <w:t>touchDown(</w:t>
+      </w:r>
+      <w:r>
+        <w:rPr>
+          <w:b/>
+          <w:bCs/>
+          <w:color w:val="000080"/>
+          <w:sz w:val="27"/>
+          <w:szCs w:val="27"/>
+        </w:rPr>
+        <w:t xml:space="preserve">int </w:t>
+      </w:r>
+      <w:r>
+        <w:rPr>
+          <w:color w:val="000000"/>
+          <w:sz w:val="27"/>
+          <w:szCs w:val="27"/>
+        </w:rPr>
+        <w:t xml:space="preserve">screenX, </w:t>
+      </w:r>
+      <w:r>
+        <w:rPr>
+          <w:b/>
+          <w:bCs/>
+          <w:color w:val="000080"/>
+          <w:sz w:val="27"/>
+          <w:szCs w:val="27"/>
+        </w:rPr>
+        <w:t xml:space="preserve">int </w:t>
+      </w:r>
+      <w:r>
+        <w:rPr>
+          <w:color w:val="000000"/>
+          <w:sz w:val="27"/>
+          <w:szCs w:val="27"/>
+        </w:rPr>
+        <w:t xml:space="preserve">screenY, </w:t>
+      </w:r>
+      <w:r>
+        <w:rPr>
+          <w:b/>
+          <w:bCs/>
+          <w:color w:val="000080"/>
+          <w:sz w:val="27"/>
+          <w:szCs w:val="27"/>
+        </w:rPr>
+        <w:t xml:space="preserve">int </w:t>
+      </w:r>
+      <w:r>
+        <w:rPr>
+          <w:color w:val="000000"/>
+          <w:sz w:val="27"/>
+          <w:szCs w:val="27"/>
+        </w:rPr>
+        <w:t xml:space="preserve">pointer, </w:t>
+      </w:r>
+      <w:r>
+        <w:rPr>
+          <w:b/>
+          <w:bCs/>
+          <w:color w:val="000080"/>
+          <w:sz w:val="27"/>
+          <w:szCs w:val="27"/>
+        </w:rPr>
+        <w:t xml:space="preserve">int </w:t>
+      </w:r>
+      <w:r>
+        <w:rPr>
+          <w:color w:val="000000"/>
+          <w:sz w:val="27"/>
+          <w:szCs w:val="27"/>
+        </w:rPr>
+        <w:t>button) {</w:t>
+      </w:r>
+      <w:r>
+        <w:rPr>
+          <w:color w:val="000000"/>
+          <w:sz w:val="27"/>
+          <w:szCs w:val="27"/>
+        </w:rPr>
+        <w:br/>
+        <w:t xml:space="preserve">    sound.play();</w:t>
+      </w:r>
+      <w:r>
+        <w:rPr>
+          <w:color w:val="000000"/>
+          <w:sz w:val="27"/>
+          <w:szCs w:val="27"/>
+        </w:rPr>
+        <w:br/>
+        <w:t xml:space="preserve">    touchCoordinateX = screenX;</w:t>
+      </w:r>
+      <w:r>
+        <w:rPr>
+          <w:color w:val="000000"/>
+          <w:sz w:val="27"/>
+          <w:szCs w:val="27"/>
+        </w:rPr>
+        <w:br/>
+        <w:t xml:space="preserve">    touchCoordinateY = screenY;</w:t>
+      </w:r>
+      <w:r>
+        <w:rPr>
+          <w:color w:val="000000"/>
+          <w:sz w:val="27"/>
+          <w:szCs w:val="27"/>
+        </w:rPr>
+        <w:br/>
+        <w:t xml:space="preserve">    stateTime = </w:t>
+      </w:r>
+      <w:r>
+        <w:rPr>
+          <w:color w:val="0000FF"/>
+          <w:sz w:val="27"/>
+          <w:szCs w:val="27"/>
+        </w:rPr>
+        <w:t>0</w:t>
+      </w:r>
+      <w:r>
+        <w:rPr>
+          <w:color w:val="000000"/>
+          <w:sz w:val="27"/>
+          <w:szCs w:val="27"/>
+        </w:rPr>
+        <w:t>;</w:t>
+      </w:r>
+      <w:r>
+        <w:rPr>
+          <w:color w:val="000000"/>
+          <w:sz w:val="27"/>
+          <w:szCs w:val="27"/>
+        </w:rPr>
+        <w:br/>
+        <w:t xml:space="preserve">    explosionHappening = </w:t>
+      </w:r>
+      <w:r>
+        <w:rPr>
+          <w:b/>
+          <w:bCs/>
+          <w:color w:val="000080"/>
+          <w:sz w:val="27"/>
+          <w:szCs w:val="27"/>
+        </w:rPr>
+        <w:t>true</w:t>
+      </w:r>
+      <w:r>
+        <w:rPr>
+          <w:color w:val="000000"/>
+          <w:sz w:val="27"/>
+          <w:szCs w:val="27"/>
+        </w:rPr>
+        <w:t>;</w:t>
+      </w:r>
+      <w:r>
+        <w:rPr>
+          <w:color w:val="000000"/>
+          <w:sz w:val="27"/>
+          <w:szCs w:val="27"/>
+        </w:rPr>
+        <w:br/>
+        <w:t xml:space="preserve">    </w:t>
+      </w:r>
+      <w:r>
+        <w:rPr>
+          <w:b/>
+          <w:bCs/>
+          <w:color w:val="000080"/>
+          <w:sz w:val="27"/>
+          <w:szCs w:val="27"/>
+        </w:rPr>
+        <w:t>return true</w:t>
+      </w:r>
+      <w:r>
+        <w:rPr>
+          <w:color w:val="000000"/>
+          <w:sz w:val="27"/>
+          <w:szCs w:val="27"/>
+        </w:rPr>
+        <w:t>;</w:t>
+      </w:r>
+      <w:r>
+        <w:rPr>
+          <w:color w:val="000000"/>
+          <w:sz w:val="27"/>
+          <w:szCs w:val="27"/>
+        </w:rPr>
+        <w:br/>
+        <w:t>}</w:t>
+      </w:r>
+    </w:p>
+    <w:p>
+      <w:pPr>
+        <w:rPr>
+          <w:b/>
+          <w:sz w:val="26"/>
+        </w:rPr>
+      </w:pPr>
+      <w:r>
+        <w:rPr>
+          <w:b/>
+          <w:sz w:val="26"/>
+        </w:rPr>
+        <w:t>Kết luận</w:t>
+      </w:r>
+    </w:p>
+    <w:p>
+      <w:pPr>
+        <w:rPr>
+          <w:b/>
+          <w:sz w:val="26"/>
+        </w:rPr>
+      </w:pPr>
+      <w:r>
+        <w:rPr>
+          <w:b/>
+          <w:sz w:val="26"/>
+        </w:rPr>
+        <w:t xml:space="preserve">Để tạo một game, đầu tiên ta cần làm quen với các công cụ có trong thư viện gdx phục vụ cho việc tạo game. Ở phần II này chúng ta đã làm quen với việc vẽ các hình, tạo hoạt hình, phát hiện chạm, và bật âm thanh. </w:t>
+      </w:r>
+    </w:p>
     <w:sectPr>
       <w:pgSz w:w="12240" w:h="15840"/>
       <w:pgMar w:top="1440" w:right="1440" w:bottom="1440" w:left="1440" w:header="720" w:footer="720" w:gutter="0"/>
@@ -980,6 +4828,26 @@
     <w:name w:val="Normal"/>
     <w:qFormat/>
   </w:style>
+  <w:style w:type="paragraph" w:styleId="Heading1">
+    <w:name w:val="heading 1"/>
+    <w:basedOn w:val="Normal"/>
+    <w:link w:val="Heading1Char"/>
+    <w:uiPriority w:val="9"/>
+    <w:qFormat/>
+    <w:rsid w:val="0030027E"/>
+    <w:pPr>
+      <w:spacing w:before="100" w:beforeAutospacing="1" w:after="100" w:afterAutospacing="1" w:line="240" w:lineRule="auto"/>
+      <w:outlineLvl w:val="0"/>
+    </w:pPr>
+    <w:rPr>
+      <w:rFonts w:ascii="Times New Roman" w:eastAsia="Times New Roman" w:hAnsi="Times New Roman" w:cs="Times New Roman"/>
+      <w:b/>
+      <w:bCs/>
+      <w:kern w:val="36"/>
+      <w:sz w:val="48"/>
+      <w:szCs w:val="48"/>
+    </w:rPr>
+  </w:style>
   <w:style w:type="character" w:default="1" w:styleId="DefaultParagraphFont">
     <w:name w:val="Default Paragraph Font"/>
     <w:uiPriority w:val="1"/>
@@ -1033,6 +4901,125 @@
     <w:name w:val="skimlinks-unlinked"/>
     <w:basedOn w:val="DefaultParagraphFont"/>
     <w:rsid w:val="004D7973"/>
+  </w:style>
+  <w:style w:type="character" w:customStyle="1" w:styleId="Heading1Char">
+    <w:name w:val="Heading 1 Char"/>
+    <w:basedOn w:val="DefaultParagraphFont"/>
+    <w:link w:val="Heading1"/>
+    <w:uiPriority w:val="9"/>
+    <w:rsid w:val="0030027E"/>
+    <w:rPr>
+      <w:rFonts w:ascii="Times New Roman" w:eastAsia="Times New Roman" w:hAnsi="Times New Roman" w:cs="Times New Roman"/>
+      <w:b/>
+      <w:bCs/>
+      <w:kern w:val="36"/>
+      <w:sz w:val="48"/>
+      <w:szCs w:val="48"/>
+    </w:rPr>
+  </w:style>
+  <w:style w:type="paragraph" w:styleId="NormalWeb">
+    <w:name w:val="Normal (Web)"/>
+    <w:basedOn w:val="Normal"/>
+    <w:uiPriority w:val="99"/>
+    <w:semiHidden/>
+    <w:unhideWhenUsed/>
+    <w:rsid w:val="00550F09"/>
+    <w:pPr>
+      <w:spacing w:before="100" w:beforeAutospacing="1" w:after="100" w:afterAutospacing="1" w:line="240" w:lineRule="auto"/>
+    </w:pPr>
+    <w:rPr>
+      <w:rFonts w:ascii="Times New Roman" w:eastAsia="Times New Roman" w:hAnsi="Times New Roman" w:cs="Times New Roman"/>
+      <w:sz w:val="24"/>
+      <w:szCs w:val="24"/>
+    </w:rPr>
+  </w:style>
+  <w:style w:type="paragraph" w:styleId="HTMLPreformatted">
+    <w:name w:val="HTML Preformatted"/>
+    <w:basedOn w:val="Normal"/>
+    <w:link w:val="HTMLPreformattedChar"/>
+    <w:uiPriority w:val="99"/>
+    <w:semiHidden/>
+    <w:unhideWhenUsed/>
+    <w:rsid w:val="001B0FD7"/>
+    <w:pPr>
+      <w:tabs>
+        <w:tab w:val="left" w:pos="916"/>
+        <w:tab w:val="left" w:pos="1832"/>
+        <w:tab w:val="left" w:pos="2748"/>
+        <w:tab w:val="left" w:pos="3664"/>
+        <w:tab w:val="left" w:pos="4580"/>
+        <w:tab w:val="left" w:pos="5496"/>
+        <w:tab w:val="left" w:pos="6412"/>
+        <w:tab w:val="left" w:pos="7328"/>
+        <w:tab w:val="left" w:pos="8244"/>
+        <w:tab w:val="left" w:pos="9160"/>
+        <w:tab w:val="left" w:pos="10076"/>
+        <w:tab w:val="left" w:pos="10992"/>
+        <w:tab w:val="left" w:pos="11908"/>
+        <w:tab w:val="left" w:pos="12824"/>
+        <w:tab w:val="left" w:pos="13740"/>
+        <w:tab w:val="left" w:pos="14656"/>
+      </w:tabs>
+      <w:spacing w:after="0" w:line="240" w:lineRule="auto"/>
+    </w:pPr>
+    <w:rPr>
+      <w:rFonts w:ascii="Courier New" w:eastAsia="Times New Roman" w:hAnsi="Courier New" w:cs="Courier New"/>
+      <w:sz w:val="20"/>
+      <w:szCs w:val="20"/>
+    </w:rPr>
+  </w:style>
+  <w:style w:type="character" w:customStyle="1" w:styleId="HTMLPreformattedChar">
+    <w:name w:val="HTML Preformatted Char"/>
+    <w:basedOn w:val="DefaultParagraphFont"/>
+    <w:link w:val="HTMLPreformatted"/>
+    <w:uiPriority w:val="99"/>
+    <w:semiHidden/>
+    <w:rsid w:val="001B0FD7"/>
+    <w:rPr>
+      <w:rFonts w:ascii="Courier New" w:eastAsia="Times New Roman" w:hAnsi="Courier New" w:cs="Courier New"/>
+      <w:sz w:val="20"/>
+      <w:szCs w:val="20"/>
+    </w:rPr>
+  </w:style>
+  <w:style w:type="character" w:customStyle="1" w:styleId="sy0">
+    <w:name w:val="sy0"/>
+    <w:basedOn w:val="DefaultParagraphFont"/>
+    <w:rsid w:val="001B0FD7"/>
+  </w:style>
+  <w:style w:type="character" w:customStyle="1" w:styleId="kw1">
+    <w:name w:val="kw1"/>
+    <w:basedOn w:val="DefaultParagraphFont"/>
+    <w:rsid w:val="001B0FD7"/>
+  </w:style>
+  <w:style w:type="character" w:customStyle="1" w:styleId="br0">
+    <w:name w:val="br0"/>
+    <w:basedOn w:val="DefaultParagraphFont"/>
+    <w:rsid w:val="001B0FD7"/>
+  </w:style>
+  <w:style w:type="character" w:customStyle="1" w:styleId="st0">
+    <w:name w:val="st0"/>
+    <w:basedOn w:val="DefaultParagraphFont"/>
+    <w:rsid w:val="001B0FD7"/>
+  </w:style>
+  <w:style w:type="character" w:customStyle="1" w:styleId="co1">
+    <w:name w:val="co1"/>
+    <w:basedOn w:val="DefaultParagraphFont"/>
+    <w:rsid w:val="001B0FD7"/>
+  </w:style>
+  <w:style w:type="character" w:customStyle="1" w:styleId="kw4">
+    <w:name w:val="kw4"/>
+    <w:basedOn w:val="DefaultParagraphFont"/>
+    <w:rsid w:val="001B0FD7"/>
+  </w:style>
+  <w:style w:type="character" w:customStyle="1" w:styleId="me1">
+    <w:name w:val="me1"/>
+    <w:basedOn w:val="DefaultParagraphFont"/>
+    <w:rsid w:val="001B0FD7"/>
+  </w:style>
+  <w:style w:type="character" w:customStyle="1" w:styleId="nu0">
+    <w:name w:val="nu0"/>
+    <w:basedOn w:val="DefaultParagraphFont"/>
+    <w:rsid w:val="001B0FD7"/>
   </w:style>
 </w:styles>
 </file>

</xml_diff>